<commit_message>
Updated Low Fidelity Design
</commit_message>
<xml_diff>
--- a/Documents/word/Low_Fidelity_App_Design.docx
+++ b/Documents/word/Low_Fidelity_App_Design.docx
@@ -29,9 +29,584 @@
           <w:noProof/>
         </w:rPr>
         <mc:AlternateContent>
+          <mc:Choice Requires="wpg">
+            <w:drawing>
+              <wp:anchor distT="0" distB="0" distL="114300" distR="114300" simplePos="0" relativeHeight="251771904" behindDoc="0" locked="0" layoutInCell="1" allowOverlap="1" wp14:anchorId="14F8EA1F" wp14:editId="0250C1AE">
+                <wp:simplePos x="0" y="0"/>
+                <wp:positionH relativeFrom="column">
+                  <wp:posOffset>-269421</wp:posOffset>
+                </wp:positionH>
+                <wp:positionV relativeFrom="paragraph">
+                  <wp:posOffset>281849</wp:posOffset>
+                </wp:positionV>
+                <wp:extent cx="2802824" cy="4768473"/>
+                <wp:effectExtent l="57150" t="76200" r="17145" b="70485"/>
+                <wp:wrapNone/>
+                <wp:docPr id="193238490" name="Group 14"/>
+                <wp:cNvGraphicFramePr/>
+                <a:graphic xmlns:a="http://schemas.openxmlformats.org/drawingml/2006/main">
+                  <a:graphicData uri="http://schemas.microsoft.com/office/word/2010/wordprocessingGroup">
+                    <wpg:wgp>
+                      <wpg:cNvGrpSpPr/>
+                      <wpg:grpSpPr>
+                        <a:xfrm>
+                          <a:off x="0" y="0"/>
+                          <a:ext cx="2802824" cy="4768473"/>
+                          <a:chOff x="0" y="0"/>
+                          <a:chExt cx="2802824" cy="4768473"/>
+                        </a:xfrm>
+                      </wpg:grpSpPr>
+                      <wps:wsp>
+                        <wps:cNvPr id="751537156" name="Rectangle: Rounded Corners 751537156"/>
+                        <wps:cNvSpPr/>
+                        <wps:spPr>
+                          <a:xfrm>
+                            <a:off x="225878" y="185057"/>
+                            <a:ext cx="2576946" cy="4583416"/>
+                          </a:xfrm>
+                          <a:prstGeom prst="roundRect">
+                            <a:avLst/>
+                          </a:prstGeom>
+                          <a:noFill/>
+                          <a:ln>
+                            <a:solidFill>
+                              <a:schemeClr val="tx1"/>
+                            </a:solidFill>
+                          </a:ln>
+                        </wps:spPr>
+                        <wps:style>
+                          <a:lnRef idx="2">
+                            <a:schemeClr val="accent1">
+                              <a:shade val="50000"/>
+                            </a:schemeClr>
+                          </a:lnRef>
+                          <a:fillRef idx="1">
+                            <a:schemeClr val="accent1"/>
+                          </a:fillRef>
+                          <a:effectRef idx="0">
+                            <a:schemeClr val="accent1"/>
+                          </a:effectRef>
+                          <a:fontRef idx="minor">
+                            <a:schemeClr val="lt1"/>
+                          </a:fontRef>
+                        </wps:style>
+                        <wps:bodyPr rot="0" spcFirstLastPara="0" vertOverflow="overflow" horzOverflow="overflow" vert="horz" wrap="square" lIns="91440" tIns="45720" rIns="91440" bIns="45720" numCol="1" spcCol="0" rtlCol="0" fromWordArt="0" anchor="ctr" anchorCtr="0" forceAA="0" compatLnSpc="1">
+                          <a:prstTxWarp prst="textNoShape">
+                            <a:avLst/>
+                          </a:prstTxWarp>
+                          <a:noAutofit/>
+                        </wps:bodyPr>
+                      </wps:wsp>
+                      <wps:wsp>
+                        <wps:cNvPr id="1464914480" name="Rectangle: Rounded Corners 2"/>
+                        <wps:cNvSpPr/>
+                        <wps:spPr>
+                          <a:xfrm>
+                            <a:off x="693964" y="3984172"/>
+                            <a:ext cx="1805021" cy="356547"/>
+                          </a:xfrm>
+                          <a:prstGeom prst="roundRect">
+                            <a:avLst/>
+                          </a:prstGeom>
+                          <a:noFill/>
+                        </wps:spPr>
+                        <wps:style>
+                          <a:lnRef idx="2">
+                            <a:schemeClr val="accent1">
+                              <a:shade val="15000"/>
+                            </a:schemeClr>
+                          </a:lnRef>
+                          <a:fillRef idx="1">
+                            <a:schemeClr val="accent1"/>
+                          </a:fillRef>
+                          <a:effectRef idx="0">
+                            <a:schemeClr val="accent1"/>
+                          </a:effectRef>
+                          <a:fontRef idx="minor">
+                            <a:schemeClr val="lt1"/>
+                          </a:fontRef>
+                        </wps:style>
+                        <wps:txbx>
+                          <w:txbxContent>
+                            <w:p>
+                              <w:pPr>
+                                <w:spacing w:after="0"/>
+                                <w:jc w:val="center"/>
+                                <w:rPr>
+                                  <w:color w:val="000000" w:themeColor="text1"/>
+                                  <w:sz w:val="24"/>
+                                  <w:szCs w:val="24"/>
+                                </w:rPr>
+                              </w:pPr>
+                              <w:r>
+                                <w:rPr>
+                                  <w:color w:val="000000" w:themeColor="text1"/>
+                                  <w:sz w:val="24"/>
+                                  <w:szCs w:val="24"/>
+                                </w:rPr>
+                                <w:t xml:space="preserve">Further Analysis </w:t>
+                              </w:r>
+                            </w:p>
+                            <w:p>
+                              <w:pPr>
+                                <w:spacing w:after="0"/>
+                                <w:jc w:val="center"/>
+                                <w:rPr>
+                                  <w:color w:val="000000" w:themeColor="text1"/>
+                                  <w:sz w:val="14"/>
+                                  <w:szCs w:val="14"/>
+                                </w:rPr>
+                              </w:pPr>
+                            </w:p>
+                          </w:txbxContent>
+                        </wps:txbx>
+                        <wps:bodyPr rot="0" spcFirstLastPara="0" vertOverflow="overflow" horzOverflow="overflow" vert="horz" wrap="square" lIns="91440" tIns="45720" rIns="91440" bIns="45720" numCol="1" spcCol="0" rtlCol="0" fromWordArt="0" anchor="ctr" anchorCtr="0" forceAA="0" compatLnSpc="1">
+                          <a:prstTxWarp prst="textNoShape">
+                            <a:avLst/>
+                          </a:prstTxWarp>
+                          <a:noAutofit/>
+                        </wps:bodyPr>
+                      </wps:wsp>
+                      <wps:wsp>
+                        <wps:cNvPr id="1437775744" name="Straight Arrow Connector 5"/>
+                        <wps:cNvCnPr/>
+                        <wps:spPr>
+                          <a:xfrm>
+                            <a:off x="225878" y="0"/>
+                            <a:ext cx="2456815" cy="0"/>
+                          </a:xfrm>
+                          <a:prstGeom prst="straightConnector1">
+                            <a:avLst/>
+                          </a:prstGeom>
+                          <a:ln>
+                            <a:tailEnd type="triangle"/>
+                          </a:ln>
+                        </wps:spPr>
+                        <wps:style>
+                          <a:lnRef idx="1">
+                            <a:schemeClr val="dk1"/>
+                          </a:lnRef>
+                          <a:fillRef idx="0">
+                            <a:schemeClr val="dk1"/>
+                          </a:fillRef>
+                          <a:effectRef idx="0">
+                            <a:schemeClr val="dk1"/>
+                          </a:effectRef>
+                          <a:fontRef idx="minor">
+                            <a:schemeClr val="tx1"/>
+                          </a:fontRef>
+                        </wps:style>
+                        <wps:bodyPr/>
+                      </wps:wsp>
+                      <wps:wsp>
+                        <wps:cNvPr id="1992961538" name="Straight Arrow Connector 7"/>
+                        <wps:cNvCnPr/>
+                        <wps:spPr>
+                          <a:xfrm>
+                            <a:off x="0" y="185057"/>
+                            <a:ext cx="9525" cy="4582795"/>
+                          </a:xfrm>
+                          <a:prstGeom prst="straightConnector1">
+                            <a:avLst/>
+                          </a:prstGeom>
+                          <a:ln>
+                            <a:tailEnd type="triangle"/>
+                          </a:ln>
+                        </wps:spPr>
+                        <wps:style>
+                          <a:lnRef idx="1">
+                            <a:schemeClr val="dk1"/>
+                          </a:lnRef>
+                          <a:fillRef idx="0">
+                            <a:schemeClr val="dk1"/>
+                          </a:fillRef>
+                          <a:effectRef idx="0">
+                            <a:schemeClr val="dk1"/>
+                          </a:effectRef>
+                          <a:fontRef idx="minor">
+                            <a:schemeClr val="tx1"/>
+                          </a:fontRef>
+                        </wps:style>
+                        <wps:bodyPr/>
+                      </wps:wsp>
+                      <wps:wsp>
+                        <wps:cNvPr id="1220494654" name="Isosceles Triangle 1"/>
+                        <wps:cNvSpPr/>
+                        <wps:spPr>
+                          <a:xfrm rot="10800000">
+                            <a:off x="1398814" y="4332515"/>
+                            <a:ext cx="347634" cy="152424"/>
+                          </a:xfrm>
+                          <a:prstGeom prst="triangle">
+                            <a:avLst/>
+                          </a:prstGeom>
+                        </wps:spPr>
+                        <wps:style>
+                          <a:lnRef idx="2">
+                            <a:schemeClr val="dk1">
+                              <a:shade val="15000"/>
+                            </a:schemeClr>
+                          </a:lnRef>
+                          <a:fillRef idx="1">
+                            <a:schemeClr val="dk1"/>
+                          </a:fillRef>
+                          <a:effectRef idx="0">
+                            <a:schemeClr val="dk1"/>
+                          </a:effectRef>
+                          <a:fontRef idx="minor">
+                            <a:schemeClr val="lt1"/>
+                          </a:fontRef>
+                        </wps:style>
+                        <wps:bodyPr rot="0" spcFirstLastPara="0" vertOverflow="overflow" horzOverflow="overflow" vert="horz" wrap="square" lIns="91440" tIns="45720" rIns="91440" bIns="45720" numCol="1" spcCol="0" rtlCol="0" fromWordArt="0" anchor="ctr" anchorCtr="0" forceAA="0" compatLnSpc="1">
+                          <a:prstTxWarp prst="textNoShape">
+                            <a:avLst/>
+                          </a:prstTxWarp>
+                          <a:noAutofit/>
+                        </wps:bodyPr>
+                      </wps:wsp>
+                      <wps:wsp>
+                        <wps:cNvPr id="459854999" name="Text Box 2"/>
+                        <wps:cNvSpPr txBox="1">
+                          <a:spLocks noChangeArrowheads="1"/>
+                        </wps:cNvSpPr>
+                        <wps:spPr bwMode="auto">
+                          <a:xfrm>
+                            <a:off x="149678" y="2677886"/>
+                            <a:ext cx="2533269" cy="1140952"/>
+                          </a:xfrm>
+                          <a:prstGeom prst="rect">
+                            <a:avLst/>
+                          </a:prstGeom>
+                          <a:noFill/>
+                          <a:ln w="9525">
+                            <a:noFill/>
+                            <a:miter lim="800000"/>
+                            <a:headEnd/>
+                            <a:tailEnd/>
+                          </a:ln>
+                        </wps:spPr>
+                        <wps:txbx>
+                          <w:txbxContent>
+                            <w:p>
+                              <w:pPr>
+                                <w:pStyle w:val="ListParagraph"/>
+                                <w:numPr>
+                                  <w:ilvl w:val="0"/>
+                                  <w:numId w:val="4"/>
+                                </w:numPr>
+                                <w:spacing w:after="0"/>
+                                <w:rPr>
+                                  <w:sz w:val="28"/>
+                                  <w:szCs w:val="28"/>
+                                </w:rPr>
+                              </w:pPr>
+                              <w:r>
+                                <w:rPr>
+                                  <w:sz w:val="28"/>
+                                  <w:szCs w:val="28"/>
+                                </w:rPr>
+                                <w:t>Happy 60%</w:t>
+                              </w:r>
+                            </w:p>
+                            <w:p>
+                              <w:pPr>
+                                <w:pStyle w:val="ListParagraph"/>
+                                <w:numPr>
+                                  <w:ilvl w:val="0"/>
+                                  <w:numId w:val="4"/>
+                                </w:numPr>
+                                <w:spacing w:after="0"/>
+                                <w:rPr>
+                                  <w:sz w:val="28"/>
+                                  <w:szCs w:val="28"/>
+                                </w:rPr>
+                              </w:pPr>
+                              <w:r>
+                                <w:rPr>
+                                  <w:sz w:val="28"/>
+                                  <w:szCs w:val="28"/>
+                                </w:rPr>
+                                <w:t>Sad 20%</w:t>
+                              </w:r>
+                            </w:p>
+                            <w:p>
+                              <w:pPr>
+                                <w:pStyle w:val="ListParagraph"/>
+                                <w:numPr>
+                                  <w:ilvl w:val="0"/>
+                                  <w:numId w:val="4"/>
+                                </w:numPr>
+                                <w:spacing w:after="0"/>
+                                <w:rPr>
+                                  <w:sz w:val="28"/>
+                                  <w:szCs w:val="28"/>
+                                </w:rPr>
+                              </w:pPr>
+                              <w:r>
+                                <w:rPr>
+                                  <w:sz w:val="28"/>
+                                  <w:szCs w:val="28"/>
+                                </w:rPr>
+                                <w:t>Afraid 10%</w:t>
+                              </w:r>
+                            </w:p>
+                            <w:p>
+                              <w:pPr>
+                                <w:pStyle w:val="ListParagraph"/>
+                                <w:numPr>
+                                  <w:ilvl w:val="0"/>
+                                  <w:numId w:val="4"/>
+                                </w:numPr>
+                                <w:spacing w:after="0"/>
+                                <w:rPr>
+                                  <w:sz w:val="28"/>
+                                  <w:szCs w:val="28"/>
+                                </w:rPr>
+                              </w:pPr>
+                              <w:r>
+                                <w:rPr>
+                                  <w:sz w:val="28"/>
+                                  <w:szCs w:val="28"/>
+                                </w:rPr>
+                                <w:t>Angry 10%</w:t>
+                              </w:r>
+                            </w:p>
+                          </w:txbxContent>
+                        </wps:txbx>
+                        <wps:bodyPr rot="0" vert="horz" wrap="square" lIns="91440" tIns="45720" rIns="91440" bIns="45720" anchor="t" anchorCtr="0">
+                          <a:noAutofit/>
+                        </wps:bodyPr>
+                      </wps:wsp>
+                      <pic:pic xmlns:pic="http://schemas.openxmlformats.org/drawingml/2006/picture">
+                        <pic:nvPicPr>
+                          <pic:cNvPr id="408457867" name="Picture 1" descr="A circular object with different colored circles&#10;&#10;Description automatically generated with medium confidence"/>
+                          <pic:cNvPicPr>
+                            <a:picLocks noChangeAspect="1"/>
+                          </pic:cNvPicPr>
+                        </pic:nvPicPr>
+                        <pic:blipFill>
+                          <a:blip r:embed="rId5">
+                            <a:extLst>
+                              <a:ext uri="{28A0092B-C50C-407E-A947-70E740481C1C}">
+                                <a14:useLocalDpi xmlns:a14="http://schemas.microsoft.com/office/drawing/2010/main" val="0"/>
+                              </a:ext>
+                            </a:extLst>
+                          </a:blip>
+                          <a:stretch>
+                            <a:fillRect/>
+                          </a:stretch>
+                        </pic:blipFill>
+                        <pic:spPr>
+                          <a:xfrm>
+                            <a:off x="389164" y="533400"/>
+                            <a:ext cx="2172970" cy="1925320"/>
+                          </a:xfrm>
+                          <a:prstGeom prst="rect">
+                            <a:avLst/>
+                          </a:prstGeom>
+                        </pic:spPr>
+                      </pic:pic>
+                    </wpg:wgp>
+                  </a:graphicData>
+                </a:graphic>
+              </wp:anchor>
+            </w:drawing>
+          </mc:Choice>
+          <mc:Fallback>
+            <w:pict>
+              <v:group w14:anchorId="14F8EA1F" id="Group 14" o:spid="_x0000_s1026" style="position:absolute;margin-left:-21.2pt;margin-top:22.2pt;width:220.7pt;height:375.45pt;z-index:251771904" coordsize="28028,47684" o:gfxdata="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">
+                <v:roundrect id="Rectangle: Rounded Corners 751537156" o:spid="_x0000_s1027" style="position:absolute;left:2258;top:1850;width:25770;height:45834;visibility:visible;mso-wrap-style:square;v-text-anchor:middle" arcsize="10923f" o:gfxdata="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" filled="f" strokecolor="black [3213]" strokeweight="1pt">
+                  <v:stroke joinstyle="miter"/>
+                </v:roundrect>
+                <v:roundrect id="_x0000_s1028" style="position:absolute;left:6939;top:39841;width:18050;height:3566;visibility:visible;mso-wrap-style:square;v-text-anchor:middle" arcsize="10923f" o:gfxdata="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" filled="f" strokecolor="#030e13 [484]" strokeweight="1pt">
+                  <v:stroke joinstyle="miter"/>
+                  <v:textbox>
+                    <w:txbxContent>
+                      <w:p>
+                        <w:pPr>
+                          <w:spacing w:after="0"/>
+                          <w:jc w:val="center"/>
+                          <w:rPr>
+                            <w:color w:val="000000" w:themeColor="text1"/>
+                            <w:sz w:val="24"/>
+                            <w:szCs w:val="24"/>
+                          </w:rPr>
+                        </w:pPr>
+                        <w:r>
+                          <w:rPr>
+                            <w:color w:val="000000" w:themeColor="text1"/>
+                            <w:sz w:val="24"/>
+                            <w:szCs w:val="24"/>
+                          </w:rPr>
+                          <w:t xml:space="preserve">Further Analysis </w:t>
+                        </w:r>
+                      </w:p>
+                      <w:p>
+                        <w:pPr>
+                          <w:spacing w:after="0"/>
+                          <w:jc w:val="center"/>
+                          <w:rPr>
+                            <w:color w:val="000000" w:themeColor="text1"/>
+                            <w:sz w:val="14"/>
+                            <w:szCs w:val="14"/>
+                          </w:rPr>
+                        </w:pPr>
+                      </w:p>
+                    </w:txbxContent>
+                  </v:textbox>
+                </v:roundrect>
+                <v:shapetype id="_x0000_t32" coordsize="21600,21600" o:spt="32" o:oned="t" path="m,l21600,21600e" filled="f">
+                  <v:path arrowok="t" fillok="f" o:connecttype="none"/>
+                  <o:lock v:ext="edit" shapetype="t"/>
+                </v:shapetype>
+                <v:shape id="Straight Arrow Connector 5" o:spid="_x0000_s1029" type="#_x0000_t32" style="position:absolute;left:2258;width:24568;height:0;visibility:visible;mso-wrap-style:square" o:connectortype="straight" o:gfxdata="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" strokecolor="black [3200]" strokeweight=".5pt">
+                  <v:stroke endarrow="block" joinstyle="miter"/>
+                </v:shape>
+                <v:shape id="Straight Arrow Connector 7" o:spid="_x0000_s1030" type="#_x0000_t32" style="position:absolute;top:1850;width:95;height:45828;visibility:visible;mso-wrap-style:square" o:connectortype="straight" o:gfxdata="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" strokecolor="black [3200]" strokeweight=".5pt">
+                  <v:stroke endarrow="block" joinstyle="miter"/>
+                </v:shape>
+                <v:shapetype id="_x0000_t5" coordsize="21600,21600" o:spt="5" adj="10800" path="m@0,l,21600r21600,xe">
+                  <v:stroke joinstyle="miter"/>
+                  <v:formulas>
+                    <v:f eqn="val #0"/>
+                    <v:f eqn="prod #0 1 2"/>
+                    <v:f eqn="sum @1 10800 0"/>
+                  </v:formulas>
+                  <v:path gradientshapeok="t" o:connecttype="custom" o:connectlocs="@0,0;@1,10800;0,21600;10800,21600;21600,21600;@2,10800" textboxrect="0,10800,10800,18000;5400,10800,16200,18000;10800,10800,21600,18000;0,7200,7200,21600;7200,7200,14400,21600;14400,7200,21600,21600"/>
+                  <v:handles>
+                    <v:h position="#0,topLeft" xrange="0,21600"/>
+                  </v:handles>
+                </v:shapetype>
+                <v:shape id="Isosceles Triangle 1" o:spid="_x0000_s1031" type="#_x0000_t5" style="position:absolute;left:13988;top:43325;width:3476;height:1524;rotation:180;visibility:visible;mso-wrap-style:square;v-text-anchor:middle" o:gfxdata="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" fillcolor="black [3200]" strokecolor="black [480]" strokeweight="1pt"/>
+                <v:shapetype id="_x0000_t202" coordsize="21600,21600" o:spt="202" path="m,l,21600r21600,l21600,xe">
+                  <v:stroke joinstyle="miter"/>
+                  <v:path gradientshapeok="t" o:connecttype="rect"/>
+                </v:shapetype>
+                <v:shape id="_x0000_s1032" type="#_x0000_t202" style="position:absolute;left:1496;top:26778;width:25333;height:11410;visibility:visible;mso-wrap-style:square;v-text-anchor:top" o:gfxdata="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" filled="f" stroked="f">
+                  <v:textbox>
+                    <w:txbxContent>
+                      <w:p>
+                        <w:pPr>
+                          <w:pStyle w:val="ListParagraph"/>
+                          <w:numPr>
+                            <w:ilvl w:val="0"/>
+                            <w:numId w:val="4"/>
+                          </w:numPr>
+                          <w:spacing w:after="0"/>
+                          <w:rPr>
+                            <w:sz w:val="28"/>
+                            <w:szCs w:val="28"/>
+                          </w:rPr>
+                        </w:pPr>
+                        <w:r>
+                          <w:rPr>
+                            <w:sz w:val="28"/>
+                            <w:szCs w:val="28"/>
+                          </w:rPr>
+                          <w:t>Happy 60%</w:t>
+                        </w:r>
+                      </w:p>
+                      <w:p>
+                        <w:pPr>
+                          <w:pStyle w:val="ListParagraph"/>
+                          <w:numPr>
+                            <w:ilvl w:val="0"/>
+                            <w:numId w:val="4"/>
+                          </w:numPr>
+                          <w:spacing w:after="0"/>
+                          <w:rPr>
+                            <w:sz w:val="28"/>
+                            <w:szCs w:val="28"/>
+                          </w:rPr>
+                        </w:pPr>
+                        <w:r>
+                          <w:rPr>
+                            <w:sz w:val="28"/>
+                            <w:szCs w:val="28"/>
+                          </w:rPr>
+                          <w:t>Sad 20%</w:t>
+                        </w:r>
+                      </w:p>
+                      <w:p>
+                        <w:pPr>
+                          <w:pStyle w:val="ListParagraph"/>
+                          <w:numPr>
+                            <w:ilvl w:val="0"/>
+                            <w:numId w:val="4"/>
+                          </w:numPr>
+                          <w:spacing w:after="0"/>
+                          <w:rPr>
+                            <w:sz w:val="28"/>
+                            <w:szCs w:val="28"/>
+                          </w:rPr>
+                        </w:pPr>
+                        <w:r>
+                          <w:rPr>
+                            <w:sz w:val="28"/>
+                            <w:szCs w:val="28"/>
+                          </w:rPr>
+                          <w:t>Afraid 10%</w:t>
+                        </w:r>
+                      </w:p>
+                      <w:p>
+                        <w:pPr>
+                          <w:pStyle w:val="ListParagraph"/>
+                          <w:numPr>
+                            <w:ilvl w:val="0"/>
+                            <w:numId w:val="4"/>
+                          </w:numPr>
+                          <w:spacing w:after="0"/>
+                          <w:rPr>
+                            <w:sz w:val="28"/>
+                            <w:szCs w:val="28"/>
+                          </w:rPr>
+                        </w:pPr>
+                        <w:r>
+                          <w:rPr>
+                            <w:sz w:val="28"/>
+                            <w:szCs w:val="28"/>
+                          </w:rPr>
+                          <w:t>Angry 10%</w:t>
+                        </w:r>
+                      </w:p>
+                    </w:txbxContent>
+                  </v:textbox>
+                </v:shape>
+                <v:shapetype id="_x0000_t75" coordsize="21600,21600" o:spt="75" o:preferrelative="t" path="m@4@5l@4@11@9@11@9@5xe" filled="f" stroked="f">
+                  <v:stroke joinstyle="miter"/>
+                  <v:formulas>
+                    <v:f eqn="if lineDrawn pixelLineWidth 0"/>
+                    <v:f eqn="sum @0 1 0"/>
+                    <v:f eqn="sum 0 0 @1"/>
+                    <v:f eqn="prod @2 1 2"/>
+                    <v:f eqn="prod @3 21600 pixelWidth"/>
+                    <v:f eqn="prod @3 21600 pixelHeight"/>
+                    <v:f eqn="sum @0 0 1"/>
+                    <v:f eqn="prod @6 1 2"/>
+                    <v:f eqn="prod @7 21600 pixelWidth"/>
+                    <v:f eqn="sum @8 21600 0"/>
+                    <v:f eqn="prod @7 21600 pixelHeight"/>
+                    <v:f eqn="sum @10 21600 0"/>
+                  </v:formulas>
+                  <v:path o:extrusionok="f" gradientshapeok="t" o:connecttype="rect"/>
+                  <o:lock v:ext="edit" aspectratio="t"/>
+                </v:shapetype>
+                <v:shape id="Picture 1" o:spid="_x0000_s1033" type="#_x0000_t75" alt="A circular object with different colored circles&#10;&#10;Description automatically generated with medium confidence" style="position:absolute;left:3891;top:5334;width:21730;height:19253;visibility:visible;mso-wrap-style:square" o:gfxdata="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">
+                  <v:imagedata r:id="rId6" o:title="A circular object with different colored circles&#10;&#10;Description automatically generated with medium confidence"/>
+                </v:shape>
+              </v:group>
+            </w:pict>
+          </mc:Fallback>
+        </mc:AlternateContent>
+      </w:r>
+      <w:r>
+        <w:rPr>
+          <w:noProof/>
+        </w:rPr>
+        <mc:AlternateContent>
           <mc:Choice Requires="wps">
             <w:drawing>
-              <wp:anchor distT="45720" distB="45720" distL="114300" distR="114300" simplePos="0" relativeHeight="251675648" behindDoc="0" locked="0" layoutInCell="1" allowOverlap="1" wp14:anchorId="610D9763" wp14:editId="77E078CC">
+              <wp:anchor distT="45720" distB="45720" distL="114300" distR="114300" simplePos="0" relativeHeight="251674624" behindDoc="0" locked="0" layoutInCell="1" allowOverlap="1" wp14:anchorId="610D9763" wp14:editId="2A9555C4">
                 <wp:simplePos x="0" y="0"/>
                 <wp:positionH relativeFrom="page">
                   <wp:posOffset>1936865</wp:posOffset>
@@ -83,7 +658,13 @@
                               <w:jc w:val="center"/>
                             </w:pPr>
                             <w:r>
-                              <w:t>720px</w:t>
+                              <w:t>720p</w:t>
+                            </w:r>
+                            <w:r>
+                              <w:t>x</w:t>
+                            </w:r>
+                            <w:r>
+                              <w:t>x</w:t>
                             </w:r>
                           </w:p>
                         </w:txbxContent>
@@ -105,11 +686,7 @@
           </mc:Choice>
           <mc:Fallback>
             <w:pict>
-              <v:shapetype w14:anchorId="610D9763" id="_x0000_t202" coordsize="21600,21600" o:spt="202" path="m,l,21600r21600,l21600,xe">
-                <v:stroke joinstyle="miter"/>
-                <v:path gradientshapeok="t" o:connecttype="rect"/>
-              </v:shapetype>
-              <v:shape id="Text Box 2" o:spid="_x0000_s1026" type="#_x0000_t202" style="position:absolute;margin-left:152.5pt;margin-top:2.45pt;width:42.85pt;height:23.2pt;z-index:251675648;visibility:visible;mso-wrap-style:square;mso-width-percent:0;mso-height-percent:0;mso-wrap-distance-left:9pt;mso-wrap-distance-top:3.6pt;mso-wrap-distance-right:9pt;mso-wrap-distance-bottom:3.6pt;mso-position-horizontal:absolute;mso-position-horizontal-relative:page;mso-position-vertical:absolute;mso-position-vertical-relative:text;mso-width-percent:0;mso-height-percent:0;mso-width-relative:margin;mso-height-relative:margin;v-text-anchor:top" o:gfxdata="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" filled="f" stroked="f">
+              <v:shape w14:anchorId="610D9763" id="Text Box 2" o:spid="_x0000_s1034" type="#_x0000_t202" style="position:absolute;margin-left:152.5pt;margin-top:2.45pt;width:42.85pt;height:23.2pt;z-index:251674624;visibility:visible;mso-wrap-style:square;mso-width-percent:0;mso-height-percent:0;mso-wrap-distance-left:9pt;mso-wrap-distance-top:3.6pt;mso-wrap-distance-right:9pt;mso-wrap-distance-bottom:3.6pt;mso-position-horizontal:absolute;mso-position-horizontal-relative:page;mso-position-vertical:absolute;mso-position-vertical-relative:text;mso-width-percent:0;mso-height-percent:0;mso-width-relative:margin;mso-height-relative:margin;v-text-anchor:top" o:gfxdata="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" filled="f" stroked="f">
                 <v:textbox>
                   <w:txbxContent>
                     <w:p>
@@ -117,7 +694,13 @@
                         <w:jc w:val="center"/>
                       </w:pPr>
                       <w:r>
-                        <w:t>720px</w:t>
+                        <w:t>720p</w:t>
+                      </w:r>
+                      <w:r>
+                        <w:t>x</w:t>
+                      </w:r>
+                      <w:r>
+                        <w:t>x</w:t>
                       </w:r>
                     </w:p>
                   </w:txbxContent>
@@ -135,83 +718,7 @@
         <mc:AlternateContent>
           <mc:Choice Requires="wps">
             <w:drawing>
-              <wp:anchor distT="0" distB="0" distL="114300" distR="114300" simplePos="0" relativeHeight="251674624" behindDoc="0" locked="0" layoutInCell="1" allowOverlap="1" wp14:anchorId="39497623" wp14:editId="3050EF35">
-                <wp:simplePos x="0" y="0"/>
-                <wp:positionH relativeFrom="column">
-                  <wp:posOffset>-41564</wp:posOffset>
-                </wp:positionH>
-                <wp:positionV relativeFrom="paragraph">
-                  <wp:posOffset>287482</wp:posOffset>
-                </wp:positionV>
-                <wp:extent cx="2456815" cy="0"/>
-                <wp:effectExtent l="0" t="76200" r="19685" b="95250"/>
-                <wp:wrapNone/>
-                <wp:docPr id="85060937" name="Straight Arrow Connector 5"/>
-                <wp:cNvGraphicFramePr/>
-                <a:graphic xmlns:a="http://schemas.openxmlformats.org/drawingml/2006/main">
-                  <a:graphicData uri="http://schemas.microsoft.com/office/word/2010/wordprocessingShape">
-                    <wps:wsp>
-                      <wps:cNvCnPr/>
-                      <wps:spPr>
-                        <a:xfrm>
-                          <a:off x="0" y="0"/>
-                          <a:ext cx="2456815" cy="0"/>
-                        </a:xfrm>
-                        <a:prstGeom prst="straightConnector1">
-                          <a:avLst/>
-                        </a:prstGeom>
-                        <a:ln>
-                          <a:tailEnd type="triangle"/>
-                        </a:ln>
-                      </wps:spPr>
-                      <wps:style>
-                        <a:lnRef idx="1">
-                          <a:schemeClr val="dk1"/>
-                        </a:lnRef>
-                        <a:fillRef idx="0">
-                          <a:schemeClr val="dk1"/>
-                        </a:fillRef>
-                        <a:effectRef idx="0">
-                          <a:schemeClr val="dk1"/>
-                        </a:effectRef>
-                        <a:fontRef idx="minor">
-                          <a:schemeClr val="tx1"/>
-                        </a:fontRef>
-                      </wps:style>
-                      <wps:bodyPr/>
-                    </wps:wsp>
-                  </a:graphicData>
-                </a:graphic>
-                <wp14:sizeRelH relativeFrom="margin">
-                  <wp14:pctWidth>0</wp14:pctWidth>
-                </wp14:sizeRelH>
-                <wp14:sizeRelV relativeFrom="margin">
-                  <wp14:pctHeight>0</wp14:pctHeight>
-                </wp14:sizeRelV>
-              </wp:anchor>
-            </w:drawing>
-          </mc:Choice>
-          <mc:Fallback>
-            <w:pict>
-              <v:shapetype w14:anchorId="563957E5" id="_x0000_t32" coordsize="21600,21600" o:spt="32" o:oned="t" path="m,l21600,21600e" filled="f">
-                <v:path arrowok="t" fillok="f" o:connecttype="none"/>
-                <o:lock v:ext="edit" shapetype="t"/>
-              </v:shapetype>
-              <v:shape id="Straight Arrow Connector 5" o:spid="_x0000_s1026" type="#_x0000_t32" style="position:absolute;margin-left:-3.25pt;margin-top:22.65pt;width:193.45pt;height:0;z-index:251674624;visibility:visible;mso-wrap-style:square;mso-width-percent:0;mso-height-percent:0;mso-wrap-distance-left:9pt;mso-wrap-distance-top:0;mso-wrap-distance-right:9pt;mso-wrap-distance-bottom:0;mso-position-horizontal:absolute;mso-position-horizontal-relative:text;mso-position-vertical:absolute;mso-position-vertical-relative:text;mso-width-percent:0;mso-height-percent:0;mso-width-relative:margin;mso-height-relative:margin" o:gfxdata="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" strokecolor="black [3200]" strokeweight=".5pt">
-                <v:stroke endarrow="block" joinstyle="miter"/>
-              </v:shape>
-            </w:pict>
-          </mc:Fallback>
-        </mc:AlternateContent>
-      </w:r>
-      <w:r>
-        <w:rPr>
-          <w:noProof/>
-        </w:rPr>
-        <mc:AlternateContent>
-          <mc:Choice Requires="wps">
-            <w:drawing>
-              <wp:anchor distT="0" distB="0" distL="114300" distR="114300" simplePos="0" relativeHeight="251749376" behindDoc="0" locked="0" layoutInCell="1" allowOverlap="1" wp14:anchorId="74A93BEC" wp14:editId="539242D8">
+              <wp:anchor distT="0" distB="0" distL="114300" distR="114300" simplePos="0" relativeHeight="251748352" behindDoc="0" locked="0" layoutInCell="1" allowOverlap="1" wp14:anchorId="74A93BEC" wp14:editId="3E081745">
                 <wp:simplePos x="0" y="0"/>
                 <wp:positionH relativeFrom="column">
                   <wp:posOffset>-256540</wp:posOffset>
@@ -291,7 +798,7 @@
           </mc:Choice>
           <mc:Fallback>
             <w:pict>
-              <v:roundrect w14:anchorId="74A93BEC" id="Rectangle: Rounded Corners 2" o:spid="_x0000_s1027" style="position:absolute;margin-left:-20.2pt;margin-top:25.45pt;width:30.05pt;height:27.75pt;z-index:251749376;visibility:visible;mso-wrap-style:square;mso-width-percent:0;mso-height-percent:0;mso-wrap-distance-left:9pt;mso-wrap-distance-top:0;mso-wrap-distance-right:9pt;mso-wrap-distance-bottom:0;mso-position-horizontal:absolute;mso-position-horizontal-relative:text;mso-position-vertical:absolute;mso-position-vertical-relative:text;mso-width-percent:0;mso-height-percent:0;mso-width-relative:margin;mso-height-relative:margin;v-text-anchor:middle" arcsize="10923f" o:gfxdata="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" filled="f" stroked="f" strokeweight="1pt">
+              <v:roundrect w14:anchorId="74A93BEC" id="Rectangle: Rounded Corners 2" o:spid="_x0000_s1035" style="position:absolute;margin-left:-20.2pt;margin-top:25.45pt;width:30.05pt;height:27.75pt;z-index:251748352;visibility:visible;mso-wrap-style:square;mso-width-percent:0;mso-height-percent:0;mso-wrap-distance-left:9pt;mso-wrap-distance-top:0;mso-wrap-distance-right:9pt;mso-wrap-distance-bottom:0;mso-position-horizontal:absolute;mso-position-horizontal-relative:text;mso-position-vertical:absolute;mso-position-vertical-relative:text;mso-width-percent:0;mso-height-percent:0;mso-width-relative:margin;mso-height-relative:margin;v-text-anchor:middle" arcsize="10923f" o:gfxdata="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" filled="f" stroked="f" strokeweight="1pt">
                 <v:stroke joinstyle="miter"/>
                 <v:textbox>
                   <w:txbxContent>
@@ -312,88 +819,6 @@
           </mc:Fallback>
         </mc:AlternateContent>
       </w:r>
-      <w:r>
-        <w:rPr>
-          <w:noProof/>
-        </w:rPr>
-        <mc:AlternateContent>
-          <mc:Choice Requires="wps">
-            <w:drawing>
-              <wp:anchor distT="0" distB="0" distL="114300" distR="114300" simplePos="0" relativeHeight="251660288" behindDoc="0" locked="0" layoutInCell="1" allowOverlap="1" wp14:anchorId="51830F04" wp14:editId="06081587">
-                <wp:simplePos x="0" y="0"/>
-                <wp:positionH relativeFrom="column">
-                  <wp:posOffset>-48491</wp:posOffset>
-                </wp:positionH>
-                <wp:positionV relativeFrom="paragraph">
-                  <wp:posOffset>467591</wp:posOffset>
-                </wp:positionV>
-                <wp:extent cx="2576946" cy="4583416"/>
-                <wp:effectExtent l="0" t="0" r="13970" b="27305"/>
-                <wp:wrapNone/>
-                <wp:docPr id="1" name="Rectangle: Rounded Corners 1"/>
-                <wp:cNvGraphicFramePr/>
-                <a:graphic xmlns:a="http://schemas.openxmlformats.org/drawingml/2006/main">
-                  <a:graphicData uri="http://schemas.microsoft.com/office/word/2010/wordprocessingShape">
-                    <wps:wsp>
-                      <wps:cNvSpPr/>
-                      <wps:spPr>
-                        <a:xfrm>
-                          <a:off x="0" y="0"/>
-                          <a:ext cx="2576946" cy="4583416"/>
-                        </a:xfrm>
-                        <a:prstGeom prst="roundRect">
-                          <a:avLst/>
-                        </a:prstGeom>
-                        <a:noFill/>
-                        <a:ln>
-                          <a:solidFill>
-                            <a:schemeClr val="tx1"/>
-                          </a:solidFill>
-                        </a:ln>
-                      </wps:spPr>
-                      <wps:style>
-                        <a:lnRef idx="2">
-                          <a:schemeClr val="accent1">
-                            <a:shade val="50000"/>
-                          </a:schemeClr>
-                        </a:lnRef>
-                        <a:fillRef idx="1">
-                          <a:schemeClr val="accent1"/>
-                        </a:fillRef>
-                        <a:effectRef idx="0">
-                          <a:schemeClr val="accent1"/>
-                        </a:effectRef>
-                        <a:fontRef idx="minor">
-                          <a:schemeClr val="lt1"/>
-                        </a:fontRef>
-                      </wps:style>
-                      <wps:bodyPr rot="0" spcFirstLastPara="0" vertOverflow="overflow" horzOverflow="overflow" vert="horz" wrap="square" lIns="91440" tIns="45720" rIns="91440" bIns="45720" numCol="1" spcCol="0" rtlCol="0" fromWordArt="0" anchor="ctr" anchorCtr="0" forceAA="0" compatLnSpc="1">
-                        <a:prstTxWarp prst="textNoShape">
-                          <a:avLst/>
-                        </a:prstTxWarp>
-                        <a:noAutofit/>
-                      </wps:bodyPr>
-                    </wps:wsp>
-                  </a:graphicData>
-                </a:graphic>
-                <wp14:sizeRelH relativeFrom="margin">
-                  <wp14:pctWidth>0</wp14:pctWidth>
-                </wp14:sizeRelH>
-                <wp14:sizeRelV relativeFrom="margin">
-                  <wp14:pctHeight>0</wp14:pctHeight>
-                </wp14:sizeRelV>
-              </wp:anchor>
-            </w:drawing>
-          </mc:Choice>
-          <mc:Fallback>
-            <w:pict>
-              <v:roundrect w14:anchorId="79D3EFC0" id="Rectangle: Rounded Corners 1" o:spid="_x0000_s1026" style="position:absolute;margin-left:-3.8pt;margin-top:36.8pt;width:202.9pt;height:360.9pt;z-index:251660288;visibility:visible;mso-wrap-style:square;mso-width-percent:0;mso-height-percent:0;mso-wrap-distance-left:9pt;mso-wrap-distance-top:0;mso-wrap-distance-right:9pt;mso-wrap-distance-bottom:0;mso-position-horizontal:absolute;mso-position-horizontal-relative:text;mso-position-vertical:absolute;mso-position-vertical-relative:text;mso-width-percent:0;mso-height-percent:0;mso-width-relative:margin;mso-height-relative:margin;v-text-anchor:middle" arcsize="10923f" o:gfxdata="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" filled="f" strokecolor="black [3213]" strokeweight="1pt">
-                <v:stroke joinstyle="miter"/>
-              </v:roundrect>
-            </w:pict>
-          </mc:Fallback>
-        </mc:AlternateContent>
-      </w:r>
     </w:p>
     <w:p>
       <w:r>
@@ -403,7 +828,7 @@
         <mc:AlternateContent>
           <mc:Choice Requires="wps">
             <w:drawing>
-              <wp:anchor distT="0" distB="0" distL="114300" distR="114300" simplePos="0" relativeHeight="251776000" behindDoc="0" locked="0" layoutInCell="1" allowOverlap="1" wp14:anchorId="5BEC7696" wp14:editId="3718A4FB">
+              <wp:anchor distT="0" distB="0" distL="114300" distR="114300" simplePos="0" relativeHeight="251776000" behindDoc="0" locked="0" layoutInCell="1" allowOverlap="1" wp14:anchorId="5BEC7696" wp14:editId="609E8A4D">
                 <wp:simplePos x="0" y="0"/>
                 <wp:positionH relativeFrom="column">
                   <wp:posOffset>3276600</wp:posOffset>
@@ -471,81 +896,9 @@
           </mc:Choice>
           <mc:Fallback>
             <w:pict>
-              <v:roundrect w14:anchorId="15E146A3" id="Rectangle: Rounded Corners 1668388024" o:spid="_x0000_s1026" style="position:absolute;margin-left:258pt;margin-top:14.3pt;width:202.9pt;height:360.9pt;z-index:251776000;visibility:visible;mso-wrap-style:square;mso-width-percent:0;mso-height-percent:0;mso-wrap-distance-left:9pt;mso-wrap-distance-top:0;mso-wrap-distance-right:9pt;mso-wrap-distance-bottom:0;mso-position-horizontal:absolute;mso-position-horizontal-relative:text;mso-position-vertical:absolute;mso-position-vertical-relative:text;mso-width-percent:0;mso-height-percent:0;mso-width-relative:margin;mso-height-relative:margin;v-text-anchor:middle" arcsize="10923f" o:gfxdata="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" filled="f" strokecolor="black [3213]" strokeweight="1pt">
+              <v:roundrect w14:anchorId="66303072" id="Rectangle: Rounded Corners 1668388024" o:spid="_x0000_s1026" style="position:absolute;margin-left:258pt;margin-top:14.3pt;width:202.9pt;height:360.9pt;z-index:251776000;visibility:visible;mso-wrap-style:square;mso-width-percent:0;mso-height-percent:0;mso-wrap-distance-left:9pt;mso-wrap-distance-top:0;mso-wrap-distance-right:9pt;mso-wrap-distance-bottom:0;mso-position-horizontal:absolute;mso-position-horizontal-relative:text;mso-position-vertical:absolute;mso-position-vertical-relative:text;mso-width-percent:0;mso-height-percent:0;mso-width-relative:margin;mso-height-relative:margin;v-text-anchor:middle" arcsize="10923f" o:gfxdata="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" filled="f" strokecolor="black [3213]" strokeweight="1pt">
                 <v:stroke joinstyle="miter"/>
               </v:roundrect>
-            </w:pict>
-          </mc:Fallback>
-        </mc:AlternateContent>
-      </w:r>
-      <w:r>
-        <w:rPr>
-          <w:noProof/>
-        </w:rPr>
-        <mc:AlternateContent>
-          <mc:Choice Requires="wps">
-            <w:drawing>
-              <wp:anchor distT="0" distB="0" distL="114300" distR="114300" simplePos="0" relativeHeight="251676672" behindDoc="0" locked="0" layoutInCell="1" allowOverlap="1" wp14:anchorId="3196C81D" wp14:editId="6987DF81">
-                <wp:simplePos x="0" y="0"/>
-                <wp:positionH relativeFrom="column">
-                  <wp:posOffset>-266700</wp:posOffset>
-                </wp:positionH>
-                <wp:positionV relativeFrom="paragraph">
-                  <wp:posOffset>181609</wp:posOffset>
-                </wp:positionV>
-                <wp:extent cx="9525" cy="4582795"/>
-                <wp:effectExtent l="57150" t="0" r="66675" b="65405"/>
-                <wp:wrapNone/>
-                <wp:docPr id="1467864803" name="Straight Arrow Connector 7"/>
-                <wp:cNvGraphicFramePr/>
-                <a:graphic xmlns:a="http://schemas.openxmlformats.org/drawingml/2006/main">
-                  <a:graphicData uri="http://schemas.microsoft.com/office/word/2010/wordprocessingShape">
-                    <wps:wsp>
-                      <wps:cNvCnPr/>
-                      <wps:spPr>
-                        <a:xfrm>
-                          <a:off x="0" y="0"/>
-                          <a:ext cx="9525" cy="4582795"/>
-                        </a:xfrm>
-                        <a:prstGeom prst="straightConnector1">
-                          <a:avLst/>
-                        </a:prstGeom>
-                        <a:ln>
-                          <a:tailEnd type="triangle"/>
-                        </a:ln>
-                      </wps:spPr>
-                      <wps:style>
-                        <a:lnRef idx="1">
-                          <a:schemeClr val="dk1"/>
-                        </a:lnRef>
-                        <a:fillRef idx="0">
-                          <a:schemeClr val="dk1"/>
-                        </a:fillRef>
-                        <a:effectRef idx="0">
-                          <a:schemeClr val="dk1"/>
-                        </a:effectRef>
-                        <a:fontRef idx="minor">
-                          <a:schemeClr val="tx1"/>
-                        </a:fontRef>
-                      </wps:style>
-                      <wps:bodyPr/>
-                    </wps:wsp>
-                  </a:graphicData>
-                </a:graphic>
-                <wp14:sizeRelH relativeFrom="margin">
-                  <wp14:pctWidth>0</wp14:pctWidth>
-                </wp14:sizeRelH>
-                <wp14:sizeRelV relativeFrom="margin">
-                  <wp14:pctHeight>0</wp14:pctHeight>
-                </wp14:sizeRelV>
-              </wp:anchor>
-            </w:drawing>
-          </mc:Choice>
-          <mc:Fallback>
-            <w:pict>
-              <v:shape w14:anchorId="261844B8" id="Straight Arrow Connector 7" o:spid="_x0000_s1026" type="#_x0000_t32" style="position:absolute;margin-left:-21pt;margin-top:14.3pt;width:.75pt;height:360.85pt;z-index:251676672;visibility:visible;mso-wrap-style:square;mso-width-percent:0;mso-height-percent:0;mso-wrap-distance-left:9pt;mso-wrap-distance-top:0;mso-wrap-distance-right:9pt;mso-wrap-distance-bottom:0;mso-position-horizontal:absolute;mso-position-horizontal-relative:text;mso-position-vertical:absolute;mso-position-vertical-relative:text;mso-width-percent:0;mso-height-percent:0;mso-width-relative:margin;mso-height-relative:margin" o:gfxdata="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" strokecolor="black [3200]" strokeweight=".5pt">
-                <v:stroke endarrow="block" joinstyle="miter"/>
-              </v:shape>
             </w:pict>
           </mc:Fallback>
         </mc:AlternateContent>
@@ -557,7 +910,7 @@
           <w:noProof/>
         </w:rPr>
         <w:drawing>
-          <wp:anchor distT="0" distB="0" distL="114300" distR="114300" simplePos="0" relativeHeight="251772928" behindDoc="1" locked="0" layoutInCell="1" allowOverlap="1" wp14:anchorId="089282D2" wp14:editId="084D11F1">
+          <wp:anchor distT="0" distB="0" distL="114300" distR="114300" simplePos="0" relativeHeight="251772928" behindDoc="1" locked="0" layoutInCell="1" allowOverlap="1" wp14:anchorId="089282D2" wp14:editId="5700A829">
             <wp:simplePos x="0" y="0"/>
             <wp:positionH relativeFrom="column">
               <wp:posOffset>3419475</wp:posOffset>
@@ -578,64 +931,7 @@
             <wp:cNvGraphicFramePr/>
             <a:graphic xmlns:a="http://schemas.openxmlformats.org/drawingml/2006/main">
               <a:graphicData uri="http://schemas.openxmlformats.org/drawingml/2006/chart">
-                <c:chart xmlns:c="http://schemas.openxmlformats.org/drawingml/2006/chart" xmlns:r="http://schemas.openxmlformats.org/officeDocument/2006/relationships" r:id="rId5"/>
-              </a:graphicData>
-            </a:graphic>
-            <wp14:sizeRelH relativeFrom="margin">
-              <wp14:pctWidth>0</wp14:pctWidth>
-            </wp14:sizeRelH>
-            <wp14:sizeRelV relativeFrom="margin">
-              <wp14:pctHeight>0</wp14:pctHeight>
-            </wp14:sizeRelV>
-          </wp:anchor>
-        </w:drawing>
-      </w:r>
-      <w:r>
-        <w:drawing>
-          <wp:anchor distT="0" distB="0" distL="114300" distR="114300" simplePos="0" relativeHeight="251771904" behindDoc="1" locked="0" layoutInCell="1" allowOverlap="1" wp14:anchorId="32618927" wp14:editId="4C30D334">
-            <wp:simplePos x="0" y="0"/>
-            <wp:positionH relativeFrom="column">
-              <wp:posOffset>124691</wp:posOffset>
-            </wp:positionH>
-            <wp:positionV relativeFrom="paragraph">
-              <wp:posOffset>243090</wp:posOffset>
-            </wp:positionV>
-            <wp:extent cx="2173017" cy="1925356"/>
-            <wp:effectExtent l="0" t="0" r="0" b="0"/>
-            <wp:wrapNone/>
-            <wp:docPr id="840191606" name="Picture 1" descr="A circular object with different colored circles&#10;&#10;Description automatically generated with medium confidence"/>
-            <wp:cNvGraphicFramePr>
-              <a:graphicFrameLocks xmlns:a="http://schemas.openxmlformats.org/drawingml/2006/main" noChangeAspect="1"/>
-            </wp:cNvGraphicFramePr>
-            <a:graphic xmlns:a="http://schemas.openxmlformats.org/drawingml/2006/main">
-              <a:graphicData uri="http://schemas.openxmlformats.org/drawingml/2006/picture">
-                <pic:pic xmlns:pic="http://schemas.openxmlformats.org/drawingml/2006/picture">
-                  <pic:nvPicPr>
-                    <pic:cNvPr id="840191606" name="Picture 1" descr="A circular object with different colored circles&#10;&#10;Description automatically generated with medium confidence"/>
-                    <pic:cNvPicPr/>
-                  </pic:nvPicPr>
-                  <pic:blipFill>
-                    <a:blip r:embed="rId6">
-                      <a:extLst>
-                        <a:ext uri="{28A0092B-C50C-407E-A947-70E740481C1C}">
-                          <a14:useLocalDpi xmlns:a14="http://schemas.microsoft.com/office/drawing/2010/main" val="0"/>
-                        </a:ext>
-                      </a:extLst>
-                    </a:blip>
-                    <a:stretch>
-                      <a:fillRect/>
-                    </a:stretch>
-                  </pic:blipFill>
-                  <pic:spPr>
-                    <a:xfrm>
-                      <a:off x="0" y="0"/>
-                      <a:ext cx="2180369" cy="1931870"/>
-                    </a:xfrm>
-                    <a:prstGeom prst="rect">
-                      <a:avLst/>
-                    </a:prstGeom>
-                  </pic:spPr>
-                </pic:pic>
+                <c:chart xmlns:c="http://schemas.openxmlformats.org/drawingml/2006/chart" xmlns:r="http://schemas.openxmlformats.org/officeDocument/2006/relationships" r:id="rId7"/>
               </a:graphicData>
             </a:graphic>
             <wp14:sizeRelH relativeFrom="margin">
@@ -649,6 +945,7 @@
       </w:r>
     </w:p>
     <w:p/>
+    <w:p/>
     <w:p>
       <w:r>
         <w:rPr>
@@ -657,104 +954,74 @@
         <mc:AlternateContent>
           <mc:Choice Requires="wps">
             <w:drawing>
-              <wp:anchor distT="0" distB="0" distL="114300" distR="114300" simplePos="0" relativeHeight="251666432" behindDoc="0" locked="0" layoutInCell="1" allowOverlap="1" wp14:anchorId="434F3BB6" wp14:editId="68F7C73F">
+              <wp:anchor distT="45720" distB="45720" distL="114300" distR="114300" simplePos="0" relativeHeight="251782144" behindDoc="0" locked="0" layoutInCell="1" allowOverlap="1" wp14:anchorId="36633C94" wp14:editId="71ABDF89">
                 <wp:simplePos x="0" y="0"/>
-                <wp:positionH relativeFrom="column">
-                  <wp:posOffset>457142</wp:posOffset>
+                <wp:positionH relativeFrom="page">
+                  <wp:posOffset>1577975</wp:posOffset>
                 </wp:positionH>
                 <wp:positionV relativeFrom="paragraph">
-                  <wp:posOffset>121862</wp:posOffset>
+                  <wp:posOffset>39370</wp:posOffset>
                 </wp:positionV>
-                <wp:extent cx="1624561" cy="1123124"/>
+                <wp:extent cx="1175385" cy="652780"/>
                 <wp:effectExtent l="0" t="0" r="0" b="0"/>
-                <wp:wrapNone/>
-                <wp:docPr id="1791527179" name="Oval 1"/>
-                <wp:cNvGraphicFramePr/>
+                <wp:wrapThrough wrapText="bothSides">
+                  <wp:wrapPolygon edited="0">
+                    <wp:start x="1050" y="0"/>
+                    <wp:lineTo x="1050" y="20802"/>
+                    <wp:lineTo x="20305" y="20802"/>
+                    <wp:lineTo x="20305" y="0"/>
+                    <wp:lineTo x="1050" y="0"/>
+                  </wp:wrapPolygon>
+                </wp:wrapThrough>
+                <wp:docPr id="1268984157" name="Text Box 2"/>
+                <wp:cNvGraphicFramePr>
+                  <a:graphicFrameLocks xmlns:a="http://schemas.openxmlformats.org/drawingml/2006/main"/>
+                </wp:cNvGraphicFramePr>
                 <a:graphic xmlns:a="http://schemas.openxmlformats.org/drawingml/2006/main">
                   <a:graphicData uri="http://schemas.microsoft.com/office/word/2010/wordprocessingShape">
                     <wps:wsp>
-                      <wps:cNvSpPr/>
-                      <wps:spPr>
+                      <wps:cNvSpPr txBox="1">
+                        <a:spLocks noChangeArrowheads="1"/>
+                      </wps:cNvSpPr>
+                      <wps:spPr bwMode="auto">
                         <a:xfrm>
                           <a:off x="0" y="0"/>
-                          <a:ext cx="1624561" cy="1123124"/>
+                          <a:ext cx="1175385" cy="652780"/>
                         </a:xfrm>
-                        <a:prstGeom prst="ellipse">
+                        <a:prstGeom prst="rect">
                           <a:avLst/>
                         </a:prstGeom>
                         <a:noFill/>
-                        <a:ln>
+                        <a:ln w="9525">
                           <a:noFill/>
+                          <a:miter lim="800000"/>
+                          <a:headEnd/>
+                          <a:tailEnd/>
                         </a:ln>
                       </wps:spPr>
-                      <wps:style>
-                        <a:lnRef idx="2">
-                          <a:schemeClr val="accent1">
-                            <a:shade val="15000"/>
-                          </a:schemeClr>
-                        </a:lnRef>
-                        <a:fillRef idx="1">
-                          <a:schemeClr val="accent1"/>
-                        </a:fillRef>
-                        <a:effectRef idx="0">
-                          <a:schemeClr val="accent1"/>
-                        </a:effectRef>
-                        <a:fontRef idx="minor">
-                          <a:schemeClr val="lt1"/>
-                        </a:fontRef>
-                      </wps:style>
                       <wps:txbx>
                         <w:txbxContent>
                           <w:p>
                             <w:pPr>
                               <w:jc w:val="center"/>
                               <w:rPr>
-                                <w:rFonts w:ascii="Aharoni" w:hAnsi="Aharoni" w:cs="Aharoni" w:hint="cs"/>
-                                <w:color w:val="000000" w:themeColor="text1"/>
-                                <w:sz w:val="36"/>
-                                <w:szCs w:val="36"/>
-                                <w14:textOutline w14:w="9525" w14:cap="rnd" w14:cmpd="sng" w14:algn="ctr">
-                                  <w14:noFill/>
-                                  <w14:prstDash w14:val="solid"/>
-                                  <w14:bevel/>
-                                </w14:textOutline>
+                                <w:rFonts w:ascii="Aptos Black" w:hAnsi="Aptos Black"/>
+                                <w:sz w:val="32"/>
+                                <w:szCs w:val="32"/>
                               </w:rPr>
                             </w:pPr>
                             <w:r>
                               <w:rPr>
-                                <w:rFonts w:ascii="Aharoni" w:hAnsi="Aharoni" w:cs="Aharoni" w:hint="cs"/>
-                                <w:color w:val="000000" w:themeColor="text1"/>
-                                <w:sz w:val="36"/>
-                                <w:szCs w:val="36"/>
-                                <w14:textOutline w14:w="9525" w14:cap="rnd" w14:cmpd="sng" w14:algn="ctr">
-                                  <w14:noFill/>
-                                  <w14:prstDash w14:val="solid"/>
-                                  <w14:bevel/>
-                                </w14:textOutline>
+                                <w:rFonts w:ascii="Aptos Black" w:hAnsi="Aptos Black"/>
+                                <w:sz w:val="32"/>
+                                <w:szCs w:val="32"/>
                               </w:rPr>
-                              <w:t>Mood</w:t>
-                            </w:r>
-                            <w:r>
-                              <w:rPr>
-                                <w:rFonts w:ascii="Aharoni" w:hAnsi="Aharoni" w:cs="Aharoni"/>
-                                <w:color w:val="000000" w:themeColor="text1"/>
-                                <w:sz w:val="36"/>
-                                <w:szCs w:val="36"/>
-                                <w14:textOutline w14:w="9525" w14:cap="rnd" w14:cmpd="sng" w14:algn="ctr">
-                                  <w14:noFill/>
-                                  <w14:prstDash w14:val="solid"/>
-                                  <w14:bevel/>
-                                </w14:textOutline>
-                              </w:rPr>
-                              <w:t xml:space="preserve"> Analysis</w:t>
+                              <w:t>MOOD ANALYSIS</w:t>
                             </w:r>
                           </w:p>
                         </w:txbxContent>
                       </wps:txbx>
-                      <wps:bodyPr rot="0" spcFirstLastPara="0" vertOverflow="overflow" horzOverflow="overflow" vert="horz" wrap="square" lIns="91440" tIns="45720" rIns="91440" bIns="45720" numCol="1" spcCol="0" rtlCol="0" fromWordArt="0" anchor="ctr" anchorCtr="0" forceAA="0" compatLnSpc="1">
-                        <a:prstTxWarp prst="textNoShape">
-                          <a:avLst/>
-                        </a:prstTxWarp>
+                      <wps:bodyPr rot="0" vert="horz" wrap="square" lIns="91440" tIns="45720" rIns="91440" bIns="45720" anchor="t" anchorCtr="0">
                         <a:noAutofit/>
                       </wps:bodyPr>
                     </wps:wsp>
@@ -771,63 +1038,36 @@
           </mc:Choice>
           <mc:Fallback>
             <w:pict>
-              <v:oval w14:anchorId="434F3BB6" id="Oval 1" o:spid="_x0000_s1028" style="position:absolute;margin-left:36pt;margin-top:9.6pt;width:127.9pt;height:88.45pt;z-index:251666432;visibility:visible;mso-wrap-style:square;mso-width-percent:0;mso-height-percent:0;mso-wrap-distance-left:9pt;mso-wrap-distance-top:0;mso-wrap-distance-right:9pt;mso-wrap-distance-bottom:0;mso-position-horizontal:absolute;mso-position-horizontal-relative:text;mso-position-vertical:absolute;mso-position-vertical-relative:text;mso-width-percent:0;mso-height-percent:0;mso-width-relative:margin;mso-height-relative:margin;v-text-anchor:middle" o:gfxdata="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" filled="f" stroked="f" strokeweight="1pt">
-                <v:stroke joinstyle="miter"/>
+              <v:shape w14:anchorId="36633C94" id="_x0000_s1036" type="#_x0000_t202" style="position:absolute;margin-left:124.25pt;margin-top:3.1pt;width:92.55pt;height:51.4pt;z-index:251782144;visibility:visible;mso-wrap-style:square;mso-width-percent:0;mso-height-percent:0;mso-wrap-distance-left:9pt;mso-wrap-distance-top:3.6pt;mso-wrap-distance-right:9pt;mso-wrap-distance-bottom:3.6pt;mso-position-horizontal:absolute;mso-position-horizontal-relative:page;mso-position-vertical:absolute;mso-position-vertical-relative:text;mso-width-percent:0;mso-height-percent:0;mso-width-relative:margin;mso-height-relative:margin;v-text-anchor:top" o:gfxdata="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" filled="f" stroked="f">
                 <v:textbox>
                   <w:txbxContent>
                     <w:p>
                       <w:pPr>
                         <w:jc w:val="center"/>
                         <w:rPr>
-                          <w:rFonts w:ascii="Aharoni" w:hAnsi="Aharoni" w:cs="Aharoni" w:hint="cs"/>
-                          <w:color w:val="000000" w:themeColor="text1"/>
-                          <w:sz w:val="36"/>
-                          <w:szCs w:val="36"/>
-                          <w14:textOutline w14:w="9525" w14:cap="rnd" w14:cmpd="sng" w14:algn="ctr">
-                            <w14:noFill/>
-                            <w14:prstDash w14:val="solid"/>
-                            <w14:bevel/>
-                          </w14:textOutline>
+                          <w:rFonts w:ascii="Aptos Black" w:hAnsi="Aptos Black"/>
+                          <w:sz w:val="32"/>
+                          <w:szCs w:val="32"/>
                         </w:rPr>
                       </w:pPr>
                       <w:r>
                         <w:rPr>
-                          <w:rFonts w:ascii="Aharoni" w:hAnsi="Aharoni" w:cs="Aharoni" w:hint="cs"/>
-                          <w:color w:val="000000" w:themeColor="text1"/>
-                          <w:sz w:val="36"/>
-                          <w:szCs w:val="36"/>
-                          <w14:textOutline w14:w="9525" w14:cap="rnd" w14:cmpd="sng" w14:algn="ctr">
-                            <w14:noFill/>
-                            <w14:prstDash w14:val="solid"/>
-                            <w14:bevel/>
-                          </w14:textOutline>
+                          <w:rFonts w:ascii="Aptos Black" w:hAnsi="Aptos Black"/>
+                          <w:sz w:val="32"/>
+                          <w:szCs w:val="32"/>
                         </w:rPr>
-                        <w:t>Mood</w:t>
-                      </w:r>
-                      <w:r>
-                        <w:rPr>
-                          <w:rFonts w:ascii="Aharoni" w:hAnsi="Aharoni" w:cs="Aharoni"/>
-                          <w:color w:val="000000" w:themeColor="text1"/>
-                          <w:sz w:val="36"/>
-                          <w:szCs w:val="36"/>
-                          <w14:textOutline w14:w="9525" w14:cap="rnd" w14:cmpd="sng" w14:algn="ctr">
-                            <w14:noFill/>
-                            <w14:prstDash w14:val="solid"/>
-                            <w14:bevel/>
-                          </w14:textOutline>
-                        </w:rPr>
-                        <w:t xml:space="preserve"> Analysis</w:t>
+                        <w:t>MOOD ANALYSIS</w:t>
                       </w:r>
                     </w:p>
                   </w:txbxContent>
                 </v:textbox>
-              </v:oval>
+                <w10:wrap type="through" anchorx="page"/>
+              </v:shape>
             </w:pict>
           </mc:Fallback>
         </mc:AlternateContent>
       </w:r>
     </w:p>
-    <w:p/>
     <w:p>
       <w:pPr>
         <w:tabs>
@@ -842,7 +1082,7 @@
           <w:noProof/>
         </w:rPr>
         <w:drawing>
-          <wp:anchor distT="0" distB="0" distL="114300" distR="114300" simplePos="0" relativeHeight="251773952" behindDoc="1" locked="0" layoutInCell="1" allowOverlap="1" wp14:anchorId="63203D7F" wp14:editId="3A661D0F">
+          <wp:anchor distT="0" distB="0" distL="114300" distR="114300" simplePos="0" relativeHeight="251773952" behindDoc="1" locked="0" layoutInCell="1" allowOverlap="1" wp14:anchorId="63203D7F" wp14:editId="04CC6E0C">
             <wp:simplePos x="0" y="0"/>
             <wp:positionH relativeFrom="column">
               <wp:posOffset>3419475</wp:posOffset>
@@ -863,7 +1103,7 @@
             <wp:cNvGraphicFramePr/>
             <a:graphic xmlns:a="http://schemas.openxmlformats.org/drawingml/2006/main">
               <a:graphicData uri="http://schemas.openxmlformats.org/drawingml/2006/chart">
-                <c:chart xmlns:c="http://schemas.openxmlformats.org/drawingml/2006/chart" xmlns:r="http://schemas.openxmlformats.org/officeDocument/2006/relationships" r:id="rId7"/>
+                <c:chart xmlns:c="http://schemas.openxmlformats.org/drawingml/2006/chart" xmlns:r="http://schemas.openxmlformats.org/officeDocument/2006/relationships" r:id="rId8"/>
               </a:graphicData>
             </a:graphic>
             <wp14:sizeRelH relativeFrom="margin">
@@ -882,7 +1122,7 @@
         <mc:AlternateContent>
           <mc:Choice Requires="wps">
             <w:drawing>
-              <wp:anchor distT="45720" distB="45720" distL="114300" distR="114300" simplePos="0" relativeHeight="251677696" behindDoc="0" locked="0" layoutInCell="1" allowOverlap="1" wp14:anchorId="069DB302" wp14:editId="75CE5617">
+              <wp:anchor distT="45720" distB="45720" distL="114300" distR="114300" simplePos="0" relativeHeight="251676672" behindDoc="0" locked="0" layoutInCell="1" allowOverlap="1" wp14:anchorId="069DB302" wp14:editId="610CDE06">
                 <wp:simplePos x="0" y="0"/>
                 <wp:positionH relativeFrom="page">
                   <wp:posOffset>127635</wp:posOffset>
@@ -971,7 +1211,7 @@
           </mc:Choice>
           <mc:Fallback>
             <w:pict>
-              <v:shape w14:anchorId="069DB302" id="_x0000_s1029" type="#_x0000_t202" style="position:absolute;margin-left:10.05pt;margin-top:26.8pt;width:50.3pt;height:23.2pt;rotation:-90;z-index:251677696;visibility:visible;mso-wrap-style:square;mso-width-percent:0;mso-height-percent:0;mso-wrap-distance-left:9pt;mso-wrap-distance-top:3.6pt;mso-wrap-distance-right:9pt;mso-wrap-distance-bottom:3.6pt;mso-position-horizontal:absolute;mso-position-horizontal-relative:page;mso-position-vertical:absolute;mso-position-vertical-relative:text;mso-width-percent:0;mso-height-percent:0;mso-width-relative:margin;mso-height-relative:margin;v-text-anchor:top" o:gfxdata="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" filled="f" stroked="f">
+              <v:shape w14:anchorId="069DB302" id="_x0000_s1037" type="#_x0000_t202" style="position:absolute;margin-left:10.05pt;margin-top:26.8pt;width:50.3pt;height:23.2pt;rotation:-90;z-index:251676672;visibility:visible;mso-wrap-style:square;mso-width-percent:0;mso-height-percent:0;mso-wrap-distance-left:9pt;mso-wrap-distance-top:3.6pt;mso-wrap-distance-right:9pt;mso-wrap-distance-bottom:3.6pt;mso-position-horizontal:absolute;mso-position-horizontal-relative:page;mso-position-vertical:absolute;mso-position-vertical-relative:text;mso-width-percent:0;mso-height-percent:0;mso-width-relative:margin;mso-height-relative:margin;v-text-anchor:top" o:gfxdata="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" filled="f" stroked="f">
                 <v:textbox>
                   <w:txbxContent>
                     <w:p>
@@ -1014,250 +1254,14 @@
           <w:bCs/>
         </w:rPr>
       </w:pPr>
-      <w:r>
+    </w:p>
+    <w:p>
+      <w:pPr>
         <w:rPr>
-          <w:noProof/>
+          <w:b/>
+          <w:bCs/>
         </w:rPr>
-        <mc:AlternateContent>
-          <mc:Choice Requires="wps">
-            <w:drawing>
-              <wp:anchor distT="45720" distB="45720" distL="114300" distR="114300" simplePos="0" relativeHeight="251770880" behindDoc="0" locked="0" layoutInCell="1" allowOverlap="1" wp14:anchorId="5C21A5B3" wp14:editId="5B8D16E0">
-                <wp:simplePos x="0" y="0"/>
-                <wp:positionH relativeFrom="column">
-                  <wp:posOffset>-117475</wp:posOffset>
-                </wp:positionH>
-                <wp:positionV relativeFrom="paragraph">
-                  <wp:posOffset>106449</wp:posOffset>
-                </wp:positionV>
-                <wp:extent cx="2533269" cy="1140952"/>
-                <wp:effectExtent l="0" t="0" r="0" b="2540"/>
-                <wp:wrapSquare wrapText="bothSides"/>
-                <wp:docPr id="2129450583" name="Text Box 2"/>
-                <wp:cNvGraphicFramePr>
-                  <a:graphicFrameLocks xmlns:a="http://schemas.openxmlformats.org/drawingml/2006/main"/>
-                </wp:cNvGraphicFramePr>
-                <a:graphic xmlns:a="http://schemas.openxmlformats.org/drawingml/2006/main">
-                  <a:graphicData uri="http://schemas.microsoft.com/office/word/2010/wordprocessingShape">
-                    <wps:wsp>
-                      <wps:cNvSpPr txBox="1">
-                        <a:spLocks noChangeArrowheads="1"/>
-                      </wps:cNvSpPr>
-                      <wps:spPr bwMode="auto">
-                        <a:xfrm>
-                          <a:off x="0" y="0"/>
-                          <a:ext cx="2533269" cy="1140952"/>
-                        </a:xfrm>
-                        <a:prstGeom prst="rect">
-                          <a:avLst/>
-                        </a:prstGeom>
-                        <a:noFill/>
-                        <a:ln w="9525">
-                          <a:noFill/>
-                          <a:miter lim="800000"/>
-                          <a:headEnd/>
-                          <a:tailEnd/>
-                        </a:ln>
-                      </wps:spPr>
-                      <wps:txbx>
-                        <w:txbxContent>
-                          <w:p>
-                            <w:pPr>
-                              <w:pStyle w:val="ListParagraph"/>
-                              <w:numPr>
-                                <w:ilvl w:val="0"/>
-                                <w:numId w:val="4"/>
-                              </w:numPr>
-                              <w:spacing w:after="0"/>
-                              <w:rPr>
-                                <w:sz w:val="28"/>
-                                <w:szCs w:val="28"/>
-                              </w:rPr>
-                            </w:pPr>
-                            <w:r>
-                              <w:rPr>
-                                <w:sz w:val="28"/>
-                                <w:szCs w:val="28"/>
-                              </w:rPr>
-                              <w:t>Happy 60%</w:t>
-                            </w:r>
-                          </w:p>
-                          <w:p>
-                            <w:pPr>
-                              <w:pStyle w:val="ListParagraph"/>
-                              <w:numPr>
-                                <w:ilvl w:val="0"/>
-                                <w:numId w:val="4"/>
-                              </w:numPr>
-                              <w:spacing w:after="0"/>
-                              <w:rPr>
-                                <w:sz w:val="28"/>
-                                <w:szCs w:val="28"/>
-                              </w:rPr>
-                            </w:pPr>
-                            <w:r>
-                              <w:rPr>
-                                <w:sz w:val="28"/>
-                                <w:szCs w:val="28"/>
-                              </w:rPr>
-                              <w:t>Sad 20%</w:t>
-                            </w:r>
-                          </w:p>
-                          <w:p>
-                            <w:pPr>
-                              <w:pStyle w:val="ListParagraph"/>
-                              <w:numPr>
-                                <w:ilvl w:val="0"/>
-                                <w:numId w:val="4"/>
-                              </w:numPr>
-                              <w:spacing w:after="0"/>
-                              <w:rPr>
-                                <w:sz w:val="28"/>
-                                <w:szCs w:val="28"/>
-                              </w:rPr>
-                            </w:pPr>
-                            <w:r>
-                              <w:rPr>
-                                <w:sz w:val="28"/>
-                                <w:szCs w:val="28"/>
-                              </w:rPr>
-                              <w:t>Afraid 10%</w:t>
-                            </w:r>
-                          </w:p>
-                          <w:p>
-                            <w:pPr>
-                              <w:pStyle w:val="ListParagraph"/>
-                              <w:numPr>
-                                <w:ilvl w:val="0"/>
-                                <w:numId w:val="4"/>
-                              </w:numPr>
-                              <w:spacing w:after="0"/>
-                              <w:rPr>
-                                <w:sz w:val="28"/>
-                                <w:szCs w:val="28"/>
-                              </w:rPr>
-                            </w:pPr>
-                            <w:r>
-                              <w:rPr>
-                                <w:sz w:val="28"/>
-                                <w:szCs w:val="28"/>
-                              </w:rPr>
-                              <w:t>Angry 10%</w:t>
-                            </w:r>
-                          </w:p>
-                        </w:txbxContent>
-                      </wps:txbx>
-                      <wps:bodyPr rot="0" vert="horz" wrap="square" lIns="91440" tIns="45720" rIns="91440" bIns="45720" anchor="t" anchorCtr="0">
-                        <a:noAutofit/>
-                      </wps:bodyPr>
-                    </wps:wsp>
-                  </a:graphicData>
-                </a:graphic>
-                <wp14:sizeRelH relativeFrom="margin">
-                  <wp14:pctWidth>0</wp14:pctWidth>
-                </wp14:sizeRelH>
-                <wp14:sizeRelV relativeFrom="margin">
-                  <wp14:pctHeight>0</wp14:pctHeight>
-                </wp14:sizeRelV>
-              </wp:anchor>
-            </w:drawing>
-          </mc:Choice>
-          <mc:Fallback>
-            <w:pict>
-              <v:shape w14:anchorId="5C21A5B3" id="_x0000_s1030" type="#_x0000_t202" style="position:absolute;margin-left:-9.25pt;margin-top:8.4pt;width:199.45pt;height:89.85pt;z-index:251770880;visibility:visible;mso-wrap-style:square;mso-width-percent:0;mso-height-percent:0;mso-wrap-distance-left:9pt;mso-wrap-distance-top:3.6pt;mso-wrap-distance-right:9pt;mso-wrap-distance-bottom:3.6pt;mso-position-horizontal:absolute;mso-position-horizontal-relative:text;mso-position-vertical:absolute;mso-position-vertical-relative:text;mso-width-percent:0;mso-height-percent:0;mso-width-relative:margin;mso-height-relative:margin;v-text-anchor:top" o:gfxdata="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" filled="f" stroked="f">
-                <v:textbox>
-                  <w:txbxContent>
-                    <w:p>
-                      <w:pPr>
-                        <w:pStyle w:val="ListParagraph"/>
-                        <w:numPr>
-                          <w:ilvl w:val="0"/>
-                          <w:numId w:val="4"/>
-                        </w:numPr>
-                        <w:spacing w:after="0"/>
-                        <w:rPr>
-                          <w:sz w:val="28"/>
-                          <w:szCs w:val="28"/>
-                        </w:rPr>
-                      </w:pPr>
-                      <w:r>
-                        <w:rPr>
-                          <w:sz w:val="28"/>
-                          <w:szCs w:val="28"/>
-                        </w:rPr>
-                        <w:t>Happy 60%</w:t>
-                      </w:r>
-                    </w:p>
-                    <w:p>
-                      <w:pPr>
-                        <w:pStyle w:val="ListParagraph"/>
-                        <w:numPr>
-                          <w:ilvl w:val="0"/>
-                          <w:numId w:val="4"/>
-                        </w:numPr>
-                        <w:spacing w:after="0"/>
-                        <w:rPr>
-                          <w:sz w:val="28"/>
-                          <w:szCs w:val="28"/>
-                        </w:rPr>
-                      </w:pPr>
-                      <w:r>
-                        <w:rPr>
-                          <w:sz w:val="28"/>
-                          <w:szCs w:val="28"/>
-                        </w:rPr>
-                        <w:t>Sad 20%</w:t>
-                      </w:r>
-                    </w:p>
-                    <w:p>
-                      <w:pPr>
-                        <w:pStyle w:val="ListParagraph"/>
-                        <w:numPr>
-                          <w:ilvl w:val="0"/>
-                          <w:numId w:val="4"/>
-                        </w:numPr>
-                        <w:spacing w:after="0"/>
-                        <w:rPr>
-                          <w:sz w:val="28"/>
-                          <w:szCs w:val="28"/>
-                        </w:rPr>
-                      </w:pPr>
-                      <w:r>
-                        <w:rPr>
-                          <w:sz w:val="28"/>
-                          <w:szCs w:val="28"/>
-                        </w:rPr>
-                        <w:t>Afraid 10%</w:t>
-                      </w:r>
-                    </w:p>
-                    <w:p>
-                      <w:pPr>
-                        <w:pStyle w:val="ListParagraph"/>
-                        <w:numPr>
-                          <w:ilvl w:val="0"/>
-                          <w:numId w:val="4"/>
-                        </w:numPr>
-                        <w:spacing w:after="0"/>
-                        <w:rPr>
-                          <w:sz w:val="28"/>
-                          <w:szCs w:val="28"/>
-                        </w:rPr>
-                      </w:pPr>
-                      <w:r>
-                        <w:rPr>
-                          <w:sz w:val="28"/>
-                          <w:szCs w:val="28"/>
-                        </w:rPr>
-                        <w:t>Angry 10%</w:t>
-                      </w:r>
-                    </w:p>
-                  </w:txbxContent>
-                </v:textbox>
-                <w10:wrap type="square"/>
-              </v:shape>
-            </w:pict>
-          </mc:Fallback>
-        </mc:AlternateContent>
-      </w:r>
+      </w:pPr>
     </w:p>
     <w:p>
       <w:pPr>
@@ -1289,7 +1293,7 @@
         <mc:AlternateContent>
           <mc:Choice Requires="wps">
             <w:drawing>
-              <wp:anchor distT="0" distB="0" distL="114300" distR="114300" simplePos="0" relativeHeight="251752448" behindDoc="0" locked="0" layoutInCell="1" allowOverlap="1" wp14:anchorId="23ABF1E7" wp14:editId="1EE9B386">
+              <wp:anchor distT="0" distB="0" distL="114300" distR="114300" simplePos="0" relativeHeight="251751424" behindDoc="0" locked="0" layoutInCell="1" allowOverlap="1" wp14:anchorId="23ABF1E7" wp14:editId="45AE79A6">
                 <wp:simplePos x="0" y="0"/>
                 <wp:positionH relativeFrom="column">
                   <wp:posOffset>3971925</wp:posOffset>
@@ -1369,7 +1373,7 @@
           </mc:Choice>
           <mc:Fallback>
             <w:pict>
-              <v:roundrect w14:anchorId="23ABF1E7" id="_x0000_s1031" style="position:absolute;margin-left:312.75pt;margin-top:3.1pt;width:30.05pt;height:27.75pt;z-index:251752448;visibility:visible;mso-wrap-style:square;mso-width-percent:0;mso-height-percent:0;mso-wrap-distance-left:9pt;mso-wrap-distance-top:0;mso-wrap-distance-right:9pt;mso-wrap-distance-bottom:0;mso-position-horizontal:absolute;mso-position-horizontal-relative:text;mso-position-vertical:absolute;mso-position-vertical-relative:text;mso-width-percent:0;mso-height-percent:0;mso-width-relative:margin;mso-height-relative:margin;v-text-anchor:middle" arcsize="10923f" o:gfxdata="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" filled="f" stroked="f" strokeweight="1pt">
+              <v:roundrect w14:anchorId="23ABF1E7" id="_x0000_s1038" style="position:absolute;margin-left:312.75pt;margin-top:3.1pt;width:30.05pt;height:27.75pt;z-index:251751424;visibility:visible;mso-wrap-style:square;mso-width-percent:0;mso-height-percent:0;mso-wrap-distance-left:9pt;mso-wrap-distance-top:0;mso-wrap-distance-right:9pt;mso-wrap-distance-bottom:0;mso-position-horizontal:absolute;mso-position-horizontal-relative:text;mso-position-vertical:absolute;mso-position-vertical-relative:text;mso-width-percent:0;mso-height-percent:0;mso-width-relative:margin;mso-height-relative:margin;v-text-anchor:middle" arcsize="10923f" o:gfxdata="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" filled="f" stroked="f" strokeweight="1pt">
                 <v:stroke joinstyle="miter"/>
                 <v:textbox>
                   <w:txbxContent>
@@ -1399,7 +1403,170 @@
         <mc:AlternateContent>
           <mc:Choice Requires="wps">
             <w:drawing>
-              <wp:anchor distT="0" distB="0" distL="114300" distR="114300" simplePos="0" relativeHeight="251778048" behindDoc="0" locked="0" layoutInCell="1" allowOverlap="1" wp14:anchorId="3E4CB555" wp14:editId="53022C88">
+              <wp:anchor distT="0" distB="0" distL="114300" distR="114300" simplePos="0" relativeHeight="251780096" behindDoc="0" locked="0" layoutInCell="1" allowOverlap="1" wp14:anchorId="6724EBE1" wp14:editId="6CE13513">
+                <wp:simplePos x="0" y="0"/>
+                <wp:positionH relativeFrom="column">
+                  <wp:posOffset>1230086</wp:posOffset>
+                </wp:positionH>
+                <wp:positionV relativeFrom="paragraph">
+                  <wp:posOffset>1436914</wp:posOffset>
+                </wp:positionV>
+                <wp:extent cx="1624231" cy="1123063"/>
+                <wp:effectExtent l="0" t="0" r="0" b="0"/>
+                <wp:wrapNone/>
+                <wp:docPr id="1473918535" name="Oval 1"/>
+                <wp:cNvGraphicFramePr/>
+                <a:graphic xmlns:a="http://schemas.openxmlformats.org/drawingml/2006/main">
+                  <a:graphicData uri="http://schemas.microsoft.com/office/word/2010/wordprocessingShape">
+                    <wps:wsp>
+                      <wps:cNvSpPr/>
+                      <wps:spPr>
+                        <a:xfrm>
+                          <a:off x="0" y="0"/>
+                          <a:ext cx="1624231" cy="1123063"/>
+                        </a:xfrm>
+                        <a:prstGeom prst="rect">
+                          <a:avLst/>
+                        </a:prstGeom>
+                        <a:noFill/>
+                        <a:ln>
+                          <a:noFill/>
+                        </a:ln>
+                      </wps:spPr>
+                      <wps:style>
+                        <a:lnRef idx="2">
+                          <a:schemeClr val="accent1">
+                            <a:shade val="15000"/>
+                          </a:schemeClr>
+                        </a:lnRef>
+                        <a:fillRef idx="1">
+                          <a:schemeClr val="accent1"/>
+                        </a:fillRef>
+                        <a:effectRef idx="0">
+                          <a:schemeClr val="accent1"/>
+                        </a:effectRef>
+                        <a:fontRef idx="minor">
+                          <a:schemeClr val="lt1"/>
+                        </a:fontRef>
+                      </wps:style>
+                      <wps:txbx>
+                        <w:txbxContent>
+                          <w:p>
+                            <w:pPr>
+                              <w:jc w:val="center"/>
+                              <w:rPr>
+                                <w:rFonts w:ascii="Aharoni" w:hAnsi="Aharoni" w:cs="Aharoni"/>
+                                <w:sz w:val="36"/>
+                                <w:szCs w:val="36"/>
+                                <w14:textOutline w14:w="9525" w14:cap="rnd" w14:cmpd="sng" w14:algn="ctr">
+                                  <w14:noFill/>
+                                  <w14:prstDash w14:val="solid"/>
+                                  <w14:bevel/>
+                                </w14:textOutline>
+                              </w:rPr>
+                            </w:pPr>
+                            <w:r>
+                              <w:rPr>
+                                <w:rFonts w:ascii="Aharoni" w:hAnsi="Aharoni" w:cs="Aharoni" w:hint="cs"/>
+                                <w:sz w:val="36"/>
+                                <w:szCs w:val="36"/>
+                                <w14:textOutline w14:w="9525" w14:cap="rnd" w14:cmpd="sng" w14:algn="ctr">
+                                  <w14:noFill/>
+                                  <w14:prstDash w14:val="solid"/>
+                                  <w14:bevel/>
+                                </w14:textOutline>
+                              </w:rPr>
+                              <w:t>Mood</w:t>
+                            </w:r>
+                            <w:r>
+                              <w:rPr>
+                                <w:rFonts w:ascii="Aharoni" w:hAnsi="Aharoni" w:cs="Aharoni"/>
+                                <w:sz w:val="36"/>
+                                <w:szCs w:val="36"/>
+                                <w14:textOutline w14:w="9525" w14:cap="rnd" w14:cmpd="sng" w14:algn="ctr">
+                                  <w14:noFill/>
+                                  <w14:prstDash w14:val="solid"/>
+                                  <w14:bevel/>
+                                </w14:textOutline>
+                              </w:rPr>
+                              <w:t xml:space="preserve"> Analysis</w:t>
+                            </w:r>
+                          </w:p>
+                        </w:txbxContent>
+                      </wps:txbx>
+                      <wps:bodyPr rot="0" spcFirstLastPara="0" vertOverflow="overflow" horzOverflow="overflow" vert="horz" wrap="square" lIns="91440" tIns="45720" rIns="91440" bIns="45720" numCol="1" spcCol="0" rtlCol="0" fromWordArt="0" anchor="ctr" anchorCtr="0" forceAA="0" compatLnSpc="1">
+                        <a:prstTxWarp prst="textNoShape">
+                          <a:avLst/>
+                        </a:prstTxWarp>
+                        <a:noAutofit/>
+                      </wps:bodyPr>
+                    </wps:wsp>
+                  </a:graphicData>
+                </a:graphic>
+              </wp:anchor>
+            </w:drawing>
+          </mc:Choice>
+          <mc:Fallback>
+            <w:pict>
+              <v:rect w14:anchorId="6724EBE1" id="Oval 1" o:spid="_x0000_s1039" style="position:absolute;margin-left:96.85pt;margin-top:113.15pt;width:127.9pt;height:88.45pt;z-index:251780096;visibility:visible;mso-wrap-style:square;mso-wrap-distance-left:9pt;mso-wrap-distance-top:0;mso-wrap-distance-right:9pt;mso-wrap-distance-bottom:0;mso-position-horizontal:absolute;mso-position-horizontal-relative:text;mso-position-vertical:absolute;mso-position-vertical-relative:text;v-text-anchor:middle" o:gfxdata="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" filled="f" stroked="f" strokeweight="1pt">
+                <v:textbox>
+                  <w:txbxContent>
+                    <w:p>
+                      <w:pPr>
+                        <w:jc w:val="center"/>
+                        <w:rPr>
+                          <w:rFonts w:ascii="Aharoni" w:hAnsi="Aharoni" w:cs="Aharoni"/>
+                          <w:sz w:val="36"/>
+                          <w:szCs w:val="36"/>
+                          <w14:textOutline w14:w="9525" w14:cap="rnd" w14:cmpd="sng" w14:algn="ctr">
+                            <w14:noFill/>
+                            <w14:prstDash w14:val="solid"/>
+                            <w14:bevel/>
+                          </w14:textOutline>
+                        </w:rPr>
+                      </w:pPr>
+                      <w:r>
+                        <w:rPr>
+                          <w:rFonts w:ascii="Aharoni" w:hAnsi="Aharoni" w:cs="Aharoni" w:hint="cs"/>
+                          <w:sz w:val="36"/>
+                          <w:szCs w:val="36"/>
+                          <w14:textOutline w14:w="9525" w14:cap="rnd" w14:cmpd="sng" w14:algn="ctr">
+                            <w14:noFill/>
+                            <w14:prstDash w14:val="solid"/>
+                            <w14:bevel/>
+                          </w14:textOutline>
+                        </w:rPr>
+                        <w:t>Mood</w:t>
+                      </w:r>
+                      <w:r>
+                        <w:rPr>
+                          <w:rFonts w:ascii="Aharoni" w:hAnsi="Aharoni" w:cs="Aharoni"/>
+                          <w:sz w:val="36"/>
+                          <w:szCs w:val="36"/>
+                          <w14:textOutline w14:w="9525" w14:cap="rnd" w14:cmpd="sng" w14:algn="ctr">
+                            <w14:noFill/>
+                            <w14:prstDash w14:val="solid"/>
+                            <w14:bevel/>
+                          </w14:textOutline>
+                        </w:rPr>
+                        <w:t xml:space="preserve"> Analysis</w:t>
+                      </w:r>
+                    </w:p>
+                  </w:txbxContent>
+                </v:textbox>
+              </v:rect>
+            </w:pict>
+          </mc:Fallback>
+        </mc:AlternateContent>
+      </w:r>
+      <w:r>
+        <w:rPr>
+          <w:noProof/>
+        </w:rPr>
+        <mc:AlternateContent>
+          <mc:Choice Requires="wps">
+            <w:drawing>
+              <wp:anchor distT="0" distB="0" distL="114300" distR="114300" simplePos="0" relativeHeight="251778048" behindDoc="0" locked="0" layoutInCell="1" allowOverlap="1" wp14:anchorId="3E4CB555" wp14:editId="517DBD9B">
                 <wp:simplePos x="0" y="0"/>
                 <wp:positionH relativeFrom="column">
                   <wp:posOffset>2225041</wp:posOffset>
@@ -1457,240 +1624,9 @@
           </mc:Choice>
           <mc:Fallback>
             <w:pict>
-              <v:shape w14:anchorId="22866363" id="Straight Arrow Connector 5" o:spid="_x0000_s1026" type="#_x0000_t32" style="position:absolute;margin-left:175.2pt;margin-top:31.95pt;width:82.8pt;height:0;z-index:251778048;visibility:visible;mso-wrap-style:square;mso-width-percent:0;mso-height-percent:0;mso-wrap-distance-left:9pt;mso-wrap-distance-top:0;mso-wrap-distance-right:9pt;mso-wrap-distance-bottom:0;mso-position-horizontal:absolute;mso-position-horizontal-relative:text;mso-position-vertical:absolute;mso-position-vertical-relative:text;mso-width-percent:0;mso-height-percent:0;mso-width-relative:margin;mso-height-relative:margin" o:gfxdata="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" strokecolor="black [3200]" strokeweight=".5pt">
+              <v:shape w14:anchorId="679CA582" id="Straight Arrow Connector 5" o:spid="_x0000_s1026" type="#_x0000_t32" style="position:absolute;margin-left:175.2pt;margin-top:31.95pt;width:82.8pt;height:0;z-index:251778048;visibility:visible;mso-wrap-style:square;mso-width-percent:0;mso-height-percent:0;mso-wrap-distance-left:9pt;mso-wrap-distance-top:0;mso-wrap-distance-right:9pt;mso-wrap-distance-bottom:0;mso-position-horizontal:absolute;mso-position-horizontal-relative:text;mso-position-vertical:absolute;mso-position-vertical-relative:text;mso-width-percent:0;mso-height-percent:0;mso-width-relative:margin;mso-height-relative:margin" o:gfxdata="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" strokecolor="black [3200]" strokeweight=".5pt">
                 <v:stroke endarrow="block" joinstyle="miter"/>
               </v:shape>
-            </w:pict>
-          </mc:Fallback>
-        </mc:AlternateContent>
-      </w:r>
-      <w:r>
-        <w:rPr>
-          <w:noProof/>
-        </w:rPr>
-        <mc:AlternateContent>
-          <mc:Choice Requires="wps">
-            <w:drawing>
-              <wp:anchor distT="0" distB="0" distL="114300" distR="114300" simplePos="0" relativeHeight="251768832" behindDoc="0" locked="0" layoutInCell="1" allowOverlap="1" wp14:anchorId="4C998688" wp14:editId="2E8201E5">
-                <wp:simplePos x="0" y="0"/>
-                <wp:positionH relativeFrom="column">
-                  <wp:posOffset>1128395</wp:posOffset>
-                </wp:positionH>
-                <wp:positionV relativeFrom="paragraph">
-                  <wp:posOffset>621203</wp:posOffset>
-                </wp:positionV>
-                <wp:extent cx="347634" cy="152424"/>
-                <wp:effectExtent l="19050" t="0" r="33655" b="38100"/>
-                <wp:wrapNone/>
-                <wp:docPr id="986623825" name="Isosceles Triangle 1"/>
-                <wp:cNvGraphicFramePr/>
-                <a:graphic xmlns:a="http://schemas.openxmlformats.org/drawingml/2006/main">
-                  <a:graphicData uri="http://schemas.microsoft.com/office/word/2010/wordprocessingShape">
-                    <wps:wsp>
-                      <wps:cNvSpPr/>
-                      <wps:spPr>
-                        <a:xfrm rot="10800000">
-                          <a:off x="0" y="0"/>
-                          <a:ext cx="347634" cy="152424"/>
-                        </a:xfrm>
-                        <a:prstGeom prst="triangle">
-                          <a:avLst/>
-                        </a:prstGeom>
-                      </wps:spPr>
-                      <wps:style>
-                        <a:lnRef idx="2">
-                          <a:schemeClr val="dk1">
-                            <a:shade val="15000"/>
-                          </a:schemeClr>
-                        </a:lnRef>
-                        <a:fillRef idx="1">
-                          <a:schemeClr val="dk1"/>
-                        </a:fillRef>
-                        <a:effectRef idx="0">
-                          <a:schemeClr val="dk1"/>
-                        </a:effectRef>
-                        <a:fontRef idx="minor">
-                          <a:schemeClr val="lt1"/>
-                        </a:fontRef>
-                      </wps:style>
-                      <wps:bodyPr rot="0" spcFirstLastPara="0" vertOverflow="overflow" horzOverflow="overflow" vert="horz" wrap="square" lIns="91440" tIns="45720" rIns="91440" bIns="45720" numCol="1" spcCol="0" rtlCol="0" fromWordArt="0" anchor="ctr" anchorCtr="0" forceAA="0" compatLnSpc="1">
-                        <a:prstTxWarp prst="textNoShape">
-                          <a:avLst/>
-                        </a:prstTxWarp>
-                        <a:noAutofit/>
-                      </wps:bodyPr>
-                    </wps:wsp>
-                  </a:graphicData>
-                </a:graphic>
-                <wp14:sizeRelH relativeFrom="margin">
-                  <wp14:pctWidth>0</wp14:pctWidth>
-                </wp14:sizeRelH>
-                <wp14:sizeRelV relativeFrom="margin">
-                  <wp14:pctHeight>0</wp14:pctHeight>
-                </wp14:sizeRelV>
-              </wp:anchor>
-            </w:drawing>
-          </mc:Choice>
-          <mc:Fallback>
-            <w:pict>
-              <v:shapetype w14:anchorId="7DB0FCA4" id="_x0000_t5" coordsize="21600,21600" o:spt="5" adj="10800" path="m@0,l,21600r21600,xe">
-                <v:stroke joinstyle="miter"/>
-                <v:formulas>
-                  <v:f eqn="val #0"/>
-                  <v:f eqn="prod #0 1 2"/>
-                  <v:f eqn="sum @1 10800 0"/>
-                </v:formulas>
-                <v:path gradientshapeok="t" o:connecttype="custom" o:connectlocs="@0,0;@1,10800;0,21600;10800,21600;21600,21600;@2,10800" textboxrect="0,10800,10800,18000;5400,10800,16200,18000;10800,10800,21600,18000;0,7200,7200,21600;7200,7200,14400,21600;14400,7200,21600,21600"/>
-                <v:handles>
-                  <v:h position="#0,topLeft" xrange="0,21600"/>
-                </v:handles>
-              </v:shapetype>
-              <v:shape id="Isosceles Triangle 1" o:spid="_x0000_s1026" type="#_x0000_t5" style="position:absolute;margin-left:88.85pt;margin-top:48.9pt;width:27.35pt;height:12pt;rotation:180;z-index:251768832;visibility:visible;mso-wrap-style:square;mso-width-percent:0;mso-height-percent:0;mso-wrap-distance-left:9pt;mso-wrap-distance-top:0;mso-wrap-distance-right:9pt;mso-wrap-distance-bottom:0;mso-position-horizontal:absolute;mso-position-horizontal-relative:text;mso-position-vertical:absolute;mso-position-vertical-relative:text;mso-width-percent:0;mso-height-percent:0;mso-width-relative:margin;mso-height-relative:margin;v-text-anchor:middle" o:gfxdata="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" fillcolor="black [3200]" strokecolor="black [480]" strokeweight="1pt"/>
-            </w:pict>
-          </mc:Fallback>
-        </mc:AlternateContent>
-      </w:r>
-      <w:r>
-        <w:rPr>
-          <w:noProof/>
-        </w:rPr>
-        <mc:AlternateContent>
-          <mc:Choice Requires="wps">
-            <w:drawing>
-              <wp:anchor distT="0" distB="0" distL="114300" distR="114300" simplePos="0" relativeHeight="251663360" behindDoc="0" locked="0" layoutInCell="1" allowOverlap="1" wp14:anchorId="19BF82D3" wp14:editId="3F4AA82D">
-                <wp:simplePos x="0" y="0"/>
-                <wp:positionH relativeFrom="column">
-                  <wp:posOffset>422217</wp:posOffset>
-                </wp:positionH>
-                <wp:positionV relativeFrom="paragraph">
-                  <wp:posOffset>264795</wp:posOffset>
-                </wp:positionV>
-                <wp:extent cx="1805021" cy="356547"/>
-                <wp:effectExtent l="0" t="0" r="24130" b="24765"/>
-                <wp:wrapNone/>
-                <wp:docPr id="318266990" name="Rectangle: Rounded Corners 2"/>
-                <wp:cNvGraphicFramePr/>
-                <a:graphic xmlns:a="http://schemas.openxmlformats.org/drawingml/2006/main">
-                  <a:graphicData uri="http://schemas.microsoft.com/office/word/2010/wordprocessingShape">
-                    <wps:wsp>
-                      <wps:cNvSpPr/>
-                      <wps:spPr>
-                        <a:xfrm>
-                          <a:off x="0" y="0"/>
-                          <a:ext cx="1805021" cy="356547"/>
-                        </a:xfrm>
-                        <a:prstGeom prst="roundRect">
-                          <a:avLst/>
-                        </a:prstGeom>
-                        <a:noFill/>
-                      </wps:spPr>
-                      <wps:style>
-                        <a:lnRef idx="2">
-                          <a:schemeClr val="accent1">
-                            <a:shade val="15000"/>
-                          </a:schemeClr>
-                        </a:lnRef>
-                        <a:fillRef idx="1">
-                          <a:schemeClr val="accent1"/>
-                        </a:fillRef>
-                        <a:effectRef idx="0">
-                          <a:schemeClr val="accent1"/>
-                        </a:effectRef>
-                        <a:fontRef idx="minor">
-                          <a:schemeClr val="lt1"/>
-                        </a:fontRef>
-                      </wps:style>
-                      <wps:txbx>
-                        <w:txbxContent>
-                          <w:p>
-                            <w:pPr>
-                              <w:spacing w:after="0"/>
-                              <w:jc w:val="center"/>
-                              <w:rPr>
-                                <w:color w:val="000000" w:themeColor="text1"/>
-                                <w:sz w:val="24"/>
-                                <w:szCs w:val="24"/>
-                              </w:rPr>
-                            </w:pPr>
-                            <w:r>
-                              <w:rPr>
-                                <w:color w:val="000000" w:themeColor="text1"/>
-                                <w:sz w:val="24"/>
-                                <w:szCs w:val="24"/>
-                              </w:rPr>
-                              <w:t xml:space="preserve">Further Analysis </w:t>
-                            </w:r>
-                          </w:p>
-                          <w:p>
-                            <w:pPr>
-                              <w:spacing w:after="0"/>
-                              <w:jc w:val="center"/>
-                              <w:rPr>
-                                <w:color w:val="000000" w:themeColor="text1"/>
-                                <w:sz w:val="14"/>
-                                <w:szCs w:val="14"/>
-                              </w:rPr>
-                            </w:pPr>
-                          </w:p>
-                        </w:txbxContent>
-                      </wps:txbx>
-                      <wps:bodyPr rot="0" spcFirstLastPara="0" vertOverflow="overflow" horzOverflow="overflow" vert="horz" wrap="square" lIns="91440" tIns="45720" rIns="91440" bIns="45720" numCol="1" spcCol="0" rtlCol="0" fromWordArt="0" anchor="ctr" anchorCtr="0" forceAA="0" compatLnSpc="1">
-                        <a:prstTxWarp prst="textNoShape">
-                          <a:avLst/>
-                        </a:prstTxWarp>
-                        <a:noAutofit/>
-                      </wps:bodyPr>
-                    </wps:wsp>
-                  </a:graphicData>
-                </a:graphic>
-                <wp14:sizeRelH relativeFrom="margin">
-                  <wp14:pctWidth>0</wp14:pctWidth>
-                </wp14:sizeRelH>
-                <wp14:sizeRelV relativeFrom="margin">
-                  <wp14:pctHeight>0</wp14:pctHeight>
-                </wp14:sizeRelV>
-              </wp:anchor>
-            </w:drawing>
-          </mc:Choice>
-          <mc:Fallback>
-            <w:pict>
-              <v:roundrect w14:anchorId="19BF82D3" id="_x0000_s1032" style="position:absolute;margin-left:33.25pt;margin-top:20.85pt;width:142.15pt;height:28.05pt;z-index:251663360;visibility:visible;mso-wrap-style:square;mso-width-percent:0;mso-height-percent:0;mso-wrap-distance-left:9pt;mso-wrap-distance-top:0;mso-wrap-distance-right:9pt;mso-wrap-distance-bottom:0;mso-position-horizontal:absolute;mso-position-horizontal-relative:text;mso-position-vertical:absolute;mso-position-vertical-relative:text;mso-width-percent:0;mso-height-percent:0;mso-width-relative:margin;mso-height-relative:margin;v-text-anchor:middle" arcsize="10923f" o:gfxdata="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" filled="f" strokecolor="#030e13 [484]" strokeweight="1pt">
-                <v:stroke joinstyle="miter"/>
-                <v:textbox>
-                  <w:txbxContent>
-                    <w:p>
-                      <w:pPr>
-                        <w:spacing w:after="0"/>
-                        <w:jc w:val="center"/>
-                        <w:rPr>
-                          <w:color w:val="000000" w:themeColor="text1"/>
-                          <w:sz w:val="24"/>
-                          <w:szCs w:val="24"/>
-                        </w:rPr>
-                      </w:pPr>
-                      <w:r>
-                        <w:rPr>
-                          <w:color w:val="000000" w:themeColor="text1"/>
-                          <w:sz w:val="24"/>
-                          <w:szCs w:val="24"/>
-                        </w:rPr>
-                        <w:t xml:space="preserve">Further Analysis </w:t>
-                      </w:r>
-                    </w:p>
-                    <w:p>
-                      <w:pPr>
-                        <w:spacing w:after="0"/>
-                        <w:jc w:val="center"/>
-                        <w:rPr>
-                          <w:color w:val="000000" w:themeColor="text1"/>
-                          <w:sz w:val="14"/>
-                          <w:szCs w:val="14"/>
-                        </w:rPr>
-                      </w:pPr>
-                    </w:p>
-                  </w:txbxContent>
-                </v:textbox>
-              </v:roundrect>
             </w:pict>
           </mc:Fallback>
         </mc:AlternateContent>

</xml_diff>